<commit_message>
refactor: rename template indicator
</commit_message>
<xml_diff>
--- a/public/template.docx
+++ b/public/template.docx
@@ -231,13 +231,8 @@
         <w:t>{{</w:t>
       </w:r>
       <w:proofErr w:type="spellStart"/>
-      <w:proofErr w:type="gramStart"/>
-      <w:r>
-        <w:t>summary.teaching</w:t>
-      </w:r>
-      <w:proofErr w:type="gramEnd"/>
-      <w:r>
-        <w:t>_method</w:t>
+      <w:r>
+        <w:t>summary.teaching_method</w:t>
       </w:r>
       <w:r>
         <w:t>s</w:t>
@@ -289,13 +284,8 @@
         <w:t>{{</w:t>
       </w:r>
       <w:proofErr w:type="spellStart"/>
-      <w:proofErr w:type="gramStart"/>
-      <w:r>
-        <w:t>summary.online</w:t>
-      </w:r>
-      <w:proofErr w:type="gramEnd"/>
-      <w:r>
-        <w:t>_tool</w:t>
+      <w:r>
+        <w:t>summary.online_tool</w:t>
       </w:r>
       <w:proofErr w:type="spellEnd"/>
       <w:r>
@@ -351,12 +341,10 @@
         <w:t>{{</w:t>
       </w:r>
       <w:proofErr w:type="spellStart"/>
-      <w:proofErr w:type="gramStart"/>
       <w:r>
         <w:t>summary.objectives</w:t>
       </w:r>
       <w:proofErr w:type="spellEnd"/>
-      <w:proofErr w:type="gramEnd"/>
       <w:r>
         <w:t>}}</w:t>
       </w:r>
@@ -470,13 +458,11 @@
         <w:t>{{</w:t>
       </w:r>
       <w:proofErr w:type="spellStart"/>
-      <w:proofErr w:type="gramStart"/>
-      <w:r>
-        <w:t>outcome.grade</w:t>
-      </w:r>
-      <w:proofErr w:type="gramEnd"/>
-      <w:r>
-        <w:t>_distribution_image</w:t>
+      <w:r>
+        <w:t>summary</w:t>
+      </w:r>
+      <w:r>
+        <w:t>.grade_distribution_image</w:t>
       </w:r>
       <w:proofErr w:type="spellEnd"/>
       <w:r>
@@ -515,13 +501,11 @@
         <w:t>{{</w:t>
       </w:r>
       <w:proofErr w:type="spellStart"/>
-      <w:proofErr w:type="gramStart"/>
-      <w:r>
-        <w:t>outcome.grade</w:t>
-      </w:r>
-      <w:proofErr w:type="gramEnd"/>
-      <w:r>
-        <w:t>_distribution_table</w:t>
+      <w:r>
+        <w:t>summary</w:t>
+      </w:r>
+      <w:r>
+        <w:t>.grade_distribution_table</w:t>
       </w:r>
       <w:proofErr w:type="spellEnd"/>
       <w:r>
@@ -586,11 +570,15 @@
         <w:t>{{</w:t>
       </w:r>
       <w:proofErr w:type="spellStart"/>
-      <w:proofErr w:type="gramStart"/>
-      <w:r>
-        <w:t>outcome.program</w:t>
-      </w:r>
-      <w:proofErr w:type="gramEnd"/>
+      <w:r>
+        <w:t>summary</w:t>
+      </w:r>
+      <w:r>
+        <w:t>.</w:t>
+      </w:r>
+      <w:r>
+        <w:t>tabee</w:t>
+      </w:r>
       <w:r>
         <w:t>_outcomes</w:t>
       </w:r>
@@ -640,13 +628,14 @@
         <w:t>{{</w:t>
       </w:r>
       <w:proofErr w:type="spellStart"/>
-      <w:proofErr w:type="gramStart"/>
-      <w:r>
-        <w:t>outcome.tabee</w:t>
-      </w:r>
-      <w:proofErr w:type="gramEnd"/>
-      <w:r>
-        <w:t>_outcome</w:t>
+      <w:r>
+        <w:t>summary</w:t>
+      </w:r>
+      <w:r>
+        <w:t>.tabee_outcome</w:t>
+      </w:r>
+      <w:r>
+        <w:t>_table</w:t>
       </w:r>
       <w:proofErr w:type="spellEnd"/>
       <w:r>
@@ -883,12 +872,10 @@
         <w:t>{{</w:t>
       </w:r>
       <w:proofErr w:type="spellStart"/>
-      <w:proofErr w:type="gramStart"/>
       <w:r>
         <w:t>development.acts</w:t>
       </w:r>
       <w:proofErr w:type="spellEnd"/>
-      <w:proofErr w:type="gramEnd"/>
       <w:r>
         <w:t>}}</w:t>
       </w:r>
@@ -993,12 +980,10 @@
         <w:t>{{</w:t>
       </w:r>
       <w:proofErr w:type="spellStart"/>
-      <w:proofErr w:type="gramStart"/>
       <w:r>
         <w:t>development.upstream</w:t>
       </w:r>
       <w:proofErr w:type="spellEnd"/>
-      <w:proofErr w:type="gramEnd"/>
       <w:r>
         <w:t>}}</w:t>
       </w:r>
@@ -1063,12 +1048,10 @@
         <w:t>{{</w:t>
       </w:r>
       <w:proofErr w:type="spellStart"/>
-      <w:proofErr w:type="gramStart"/>
       <w:r>
         <w:t>development.downstream</w:t>
       </w:r>
       <w:proofErr w:type="spellEnd"/>
-      <w:proofErr w:type="gramEnd"/>
       <w:r>
         <w:t>}}</w:t>
       </w:r>
@@ -1121,7 +1104,6 @@
       <w:pPr>
         <w:ind w:left="2880" w:firstLine="720"/>
         <w:rPr>
-          <w:rFonts w:hint="cs"/>
           <w:b/>
           <w:bCs/>
         </w:rPr>
@@ -1133,12 +1115,10 @@
         <w:t>{</w:t>
       </w:r>
       <w:proofErr w:type="spellStart"/>
-      <w:proofErr w:type="gramStart"/>
       <w:r>
         <w:t>development.other</w:t>
       </w:r>
       <w:proofErr w:type="spellEnd"/>
-      <w:proofErr w:type="gramEnd"/>
       <w:r>
         <w:t>}}</w:t>
       </w:r>
@@ -1188,13 +1168,8 @@
         <w:t>{{</w:t>
       </w:r>
       <w:proofErr w:type="spellStart"/>
-      <w:proofErr w:type="gramStart"/>
-      <w:r>
-        <w:t>development.other</w:t>
-      </w:r>
-      <w:proofErr w:type="gramEnd"/>
-      <w:r>
-        <w:t>_comments</w:t>
+      <w:r>
+        <w:t>development.other_comments</w:t>
       </w:r>
       <w:proofErr w:type="spellEnd"/>
       <w:r>

</xml_diff>

<commit_message>
feat: Update outcome table in portfolio document generation
Co-authored-by: Aonrok <XiaoXuxxxx@users.noreply.github.com>
</commit_message>
<xml_diff>
--- a/public/template.docx
+++ b/public/template.docx
@@ -1,372 +1,465 @@
 
 <file path=word/document.xml><?xml version="1.0" encoding="utf-8"?>
-<w:document xmlns:wpc="http://schemas.microsoft.com/office/word/2010/wordprocessingCanvas" xmlns:cx="http://schemas.microsoft.com/office/drawing/2014/chartex" xmlns:cx1="http://schemas.microsoft.com/office/drawing/2015/9/8/chartex" xmlns:cx2="http://schemas.microsoft.com/office/drawing/2015/10/21/chartex" xmlns:cx3="http://schemas.microsoft.com/office/drawing/2016/5/9/chartex" xmlns:cx4="http://schemas.microsoft.com/office/drawing/2016/5/10/chartex" xmlns:cx5="http://schemas.microsoft.com/office/drawing/2016/5/11/chartex" xmlns:cx6="http://schemas.microsoft.com/office/drawing/2016/5/12/chartex" xmlns:cx7="http://schemas.microsoft.com/office/drawing/2016/5/13/chartex" xmlns:cx8="http://schemas.microsoft.com/office/drawing/2016/5/14/chartex" xmlns:mc="http://schemas.openxmlformats.org/markup-compatibility/2006" xmlns:aink="http://schemas.microsoft.com/office/drawing/2016/ink" xmlns:am3d="http://schemas.microsoft.com/office/drawing/2017/model3d" xmlns:o="urn:schemas-microsoft-com:office:office" xmlns:oel="http://schemas.microsoft.com/office/2019/extlst" xmlns:r="http://schemas.openxmlformats.org/officeDocument/2006/relationships" xmlns:m="http://schemas.openxmlformats.org/officeDocument/2006/math" xmlns:v="urn:schemas-microsoft-com:vml" xmlns:wp14="http://schemas.microsoft.com/office/word/2010/wordprocessingDrawing" xmlns:wp="http://schemas.openxmlformats.org/drawingml/2006/wordprocessingDrawing" xmlns:w10="urn:schemas-microsoft-com:office:word" xmlns:w="http://schemas.openxmlformats.org/wordprocessingml/2006/main" xmlns:w14="http://schemas.microsoft.com/office/word/2010/wordml" xmlns:w15="http://schemas.microsoft.com/office/word/2012/wordml" xmlns:w16cex="http://schemas.microsoft.com/office/word/2018/wordml/cex" xmlns:w16cid="http://schemas.microsoft.com/office/word/2016/wordml/cid" xmlns:w16="http://schemas.microsoft.com/office/word/2018/wordml" xmlns:w16sdtdh="http://schemas.microsoft.com/office/word/2020/wordml/sdtdatahash" xmlns:w16se="http://schemas.microsoft.com/office/word/2015/wordml/symex" xmlns:wpg="http://schemas.microsoft.com/office/word/2010/wordprocessingGroup" xmlns:wpi="http://schemas.microsoft.com/office/word/2010/wordprocessingInk" xmlns:wne="http://schemas.microsoft.com/office/word/2006/wordml" xmlns:wps="http://schemas.microsoft.com/office/word/2010/wordprocessingShape" mc:Ignorable="w14 w15 w16se w16cid w16 w16cex w16sdtdh wp14">
+<w:document xmlns:wpc="http://schemas.microsoft.com/office/word/2010/wordprocessingCanvas" xmlns:cx="http://schemas.microsoft.com/office/drawing/2014/chartex" xmlns:cx1="http://schemas.microsoft.com/office/drawing/2015/9/8/chartex" xmlns:cx2="http://schemas.microsoft.com/office/drawing/2015/10/21/chartex" xmlns:cx3="http://schemas.microsoft.com/office/drawing/2016/5/9/chartex" xmlns:cx4="http://schemas.microsoft.com/office/drawing/2016/5/10/chartex" xmlns:cx5="http://schemas.microsoft.com/office/drawing/2016/5/11/chartex" xmlns:cx6="http://schemas.microsoft.com/office/drawing/2016/5/12/chartex" xmlns:cx7="http://schemas.microsoft.com/office/drawing/2016/5/13/chartex" xmlns:cx8="http://schemas.microsoft.com/office/drawing/2016/5/14/chartex" xmlns:mc="http://schemas.openxmlformats.org/markup-compatibility/2006" xmlns:aink="http://schemas.microsoft.com/office/drawing/2016/ink" xmlns:am3d="http://schemas.microsoft.com/office/drawing/2017/model3d" xmlns:o="urn:schemas-microsoft-com:office:office" xmlns:oel="http://schemas.microsoft.com/office/2019/extlst" xmlns:r="http://schemas.openxmlformats.org/officeDocument/2006/relationships" xmlns:m="http://schemas.openxmlformats.org/officeDocument/2006/math" xmlns:v="urn:schemas-microsoft-com:vml" xmlns:wp14="http://schemas.microsoft.com/office/word/2010/wordprocessingDrawing" xmlns:wp="http://schemas.openxmlformats.org/drawingml/2006/wordprocessingDrawing" xmlns:w10="urn:schemas-microsoft-com:office:word" xmlns:w="http://schemas.openxmlformats.org/wordprocessingml/2006/main" xmlns:w14="http://schemas.microsoft.com/office/word/2010/wordml" xmlns:w15="http://schemas.microsoft.com/office/word/2012/wordml" xmlns:w16cex="http://schemas.microsoft.com/office/word/2018/wordml/cex" xmlns:w16cid="http://schemas.microsoft.com/office/word/2016/wordml/cid" xmlns:w16="http://schemas.microsoft.com/office/word/2018/wordml" xmlns:w16du="http://schemas.microsoft.com/office/word/2023/wordml/word16du" xmlns:w16sdtdh="http://schemas.microsoft.com/office/word/2020/wordml/sdtdatahash" xmlns:w16se="http://schemas.microsoft.com/office/word/2015/wordml/symex" xmlns:wpg="http://schemas.microsoft.com/office/word/2010/wordprocessingGroup" xmlns:wpi="http://schemas.microsoft.com/office/word/2010/wordprocessingInk" xmlns:wne="http://schemas.microsoft.com/office/word/2006/wordml" xmlns:wps="http://schemas.microsoft.com/office/word/2010/wordprocessingShape" mc:Ignorable="w14 w15 w16se w16cid w16 w16cex w16sdtdh w16du wp14">
   <w:body>
     <w:p>
       <w:pPr>
-        <w:pStyle w:val="a3"/>
-        <w:rPr>
-          <w:sz w:val="36"/>
-          <w:szCs w:val="36"/>
-        </w:rPr>
-      </w:pPr>
-      <w:r>
-        <w:rPr>
-          <w:sz w:val="36"/>
-          <w:szCs w:val="36"/>
-        </w:rPr>
+        <w:pStyle w:val="Title"/>
+        <w:rPr>
+          <w:szCs w:val="24"/>
+        </w:rPr>
+      </w:pPr>
+      <w:r>
         <w:t>Course Portfolio</w:t>
-      </w:r>
-    </w:p>
-    <w:p/>
-    <w:p>
-      <w:r>
-        <w:rPr>
-          <w:b/>
-          <w:bCs/>
-          <w:cs/>
-        </w:rPr>
-        <w:t>รายวิชา</w:t>
-      </w:r>
-      <w:r>
-        <w:rPr>
-          <w:cs/>
-        </w:rPr>
-        <w:tab/>
-      </w:r>
-      <w:r>
-        <w:rPr>
-          <w:cs/>
-        </w:rPr>
-        <w:tab/>
-      </w:r>
-      <w:r>
-        <w:rPr>
-          <w:cs/>
-        </w:rPr>
-        <w:tab/>
-      </w:r>
-      <w:r>
-        <w:rPr>
-          <w:cs/>
-        </w:rPr>
-        <w:tab/>
-      </w:r>
-      <w:r>
-        <w:t>{{</w:t>
-      </w:r>
-      <w:proofErr w:type="spellStart"/>
-      <w:r>
-        <w:t>info.course_code</w:t>
-      </w:r>
-      <w:proofErr w:type="spellEnd"/>
-      <w:r>
-        <w:t>}} {{</w:t>
-      </w:r>
-      <w:proofErr w:type="spellStart"/>
-      <w:r>
-        <w:t>info.</w:t>
-      </w:r>
-      <w:r>
-        <w:t>course</w:t>
-      </w:r>
-      <w:r>
-        <w:t>_</w:t>
-      </w:r>
-      <w:r>
-        <w:t>name</w:t>
-      </w:r>
-      <w:proofErr w:type="spellEnd"/>
-      <w:r>
-        <w:t>}}</w:t>
-      </w:r>
-      <w:r>
-        <w:t xml:space="preserve"> </w:t>
-      </w:r>
-      <w:r>
-        <w:rPr>
-          <w:cs/>
-        </w:rPr>
-        <w:t>(</w:t>
-      </w:r>
-      <w:r>
-        <w:t>?</w:t>
-      </w:r>
-      <w:r>
-        <w:t xml:space="preserve"> </w:t>
-      </w:r>
-      <w:r>
-        <w:rPr>
-          <w:cs/>
-        </w:rPr>
-        <w:t>ตอนเรียน)</w:t>
       </w:r>
     </w:p>
     <w:p>
-      <w:r>
-        <w:rPr>
-          <w:b/>
-          <w:bCs/>
-          <w:cs/>
-        </w:rPr>
-        <w:t>ผู้สอน</w:t>
-      </w:r>
-      <w:r>
-        <w:rPr>
-          <w:cs/>
-        </w:rPr>
-        <w:tab/>
-      </w:r>
-      <w:r>
-        <w:rPr>
-          <w:cs/>
-        </w:rPr>
-        <w:tab/>
-      </w:r>
-      <w:r>
-        <w:rPr>
-          <w:cs/>
-        </w:rPr>
-        <w:tab/>
-      </w:r>
-      <w:r>
-        <w:rPr>
-          <w:cs/>
-        </w:rPr>
-        <w:tab/>
-      </w:r>
-      <w:r>
-        <w:t>{{</w:t>
-      </w:r>
-      <w:proofErr w:type="spellStart"/>
-      <w:r>
-        <w:t>info.</w:t>
-      </w:r>
-      <w:r>
-        <w:t>course</w:t>
-      </w:r>
-      <w:r>
-        <w:t>_</w:t>
-      </w:r>
-      <w:r>
-        <w:t>lecturer</w:t>
-      </w:r>
-      <w:proofErr w:type="spellEnd"/>
-      <w:r>
-        <w:t>}}</w:t>
-      </w:r>
-    </w:p>
-    <w:p/>
-    <w:p>
-      <w:pPr>
-        <w:pStyle w:val="1"/>
-        <w:rPr>
-          <w:b/>
-          <w:bCs/>
-        </w:rPr>
-      </w:pPr>
-      <w:r>
-        <w:rPr>
-          <w:b/>
-          <w:bCs/>
-          <w:cs/>
-        </w:rPr>
-        <w:t>สรุปการดำเนินงาน</w:t>
-      </w:r>
+      <w:pPr>
+        <w:rPr>
+          <w:szCs w:val="24"/>
+        </w:rPr>
+      </w:pPr>
     </w:p>
     <w:p>
       <w:pPr>
-        <w:pStyle w:val="2"/>
-        <w:ind w:firstLine="360"/>
-        <w:rPr>
-          <w:b/>
-          <w:bCs/>
-        </w:rPr>
-      </w:pPr>
-      <w:r>
-        <w:rPr>
-          <w:b/>
-          <w:bCs/>
-        </w:rPr>
-        <w:t>1</w:t>
-      </w:r>
-      <w:r>
-        <w:rPr>
-          <w:b/>
-          <w:bCs/>
+        <w:rPr>
+          <w:szCs w:val="24"/>
+        </w:rPr>
+      </w:pPr>
+      <w:r>
+        <w:rPr>
+          <w:b/>
+          <w:bCs/>
+          <w:szCs w:val="24"/>
           <w:cs/>
         </w:rPr>
-        <w:t>.</w:t>
-      </w:r>
-      <w:r>
-        <w:rPr>
-          <w:b/>
-          <w:bCs/>
-        </w:rPr>
-        <w:t xml:space="preserve">1 </w:t>
-      </w:r>
-      <w:r>
-        <w:rPr>
-          <w:b/>
-          <w:bCs/>
+        <w:t>รายวิชา</w:t>
+      </w:r>
+      <w:r>
+        <w:rPr>
+          <w:szCs w:val="24"/>
           <w:cs/>
         </w:rPr>
-        <w:t>การสอ</w:t>
-      </w:r>
-      <w:r>
-        <w:rPr>
-          <w:b/>
-          <w:bCs/>
-          <w:cs/>
-        </w:rPr>
-        <w:t>น</w:t>
+        <w:tab/>
+      </w:r>
+      <w:r>
+        <w:rPr>
+          <w:szCs w:val="24"/>
+        </w:rPr>
+        <w:t>{{</w:t>
+      </w:r>
+      <w:proofErr w:type="spellStart"/>
+      <w:r>
+        <w:rPr>
+          <w:szCs w:val="24"/>
+        </w:rPr>
+        <w:t>info.course_code</w:t>
+      </w:r>
+      <w:proofErr w:type="spellEnd"/>
+      <w:r>
+        <w:rPr>
+          <w:szCs w:val="24"/>
+        </w:rPr>
+        <w:t>}} {{</w:t>
+      </w:r>
+      <w:proofErr w:type="spellStart"/>
+      <w:r>
+        <w:rPr>
+          <w:szCs w:val="24"/>
+        </w:rPr>
+        <w:t>info.</w:t>
+      </w:r>
+      <w:r>
+        <w:rPr>
+          <w:szCs w:val="24"/>
+        </w:rPr>
+        <w:t>course</w:t>
+      </w:r>
+      <w:r>
+        <w:rPr>
+          <w:szCs w:val="24"/>
+        </w:rPr>
+        <w:t>_</w:t>
+      </w:r>
+      <w:r>
+        <w:rPr>
+          <w:szCs w:val="24"/>
+        </w:rPr>
+        <w:t>name</w:t>
+      </w:r>
+      <w:proofErr w:type="spellEnd"/>
+      <w:r>
+        <w:rPr>
+          <w:szCs w:val="24"/>
+        </w:rPr>
+        <w:t>}}</w:t>
       </w:r>
     </w:p>
     <w:p>
       <w:pPr>
-        <w:pStyle w:val="3"/>
-        <w:ind w:left="983" w:firstLine="152"/>
-      </w:pPr>
-      <w:r>
+        <w:rPr>
+          <w:szCs w:val="24"/>
+        </w:rPr>
+      </w:pPr>
+      <w:r>
+        <w:rPr>
+          <w:b/>
+          <w:bCs/>
+          <w:szCs w:val="24"/>
+          <w:cs/>
+        </w:rPr>
+        <w:t>ผู้สอน</w:t>
+      </w:r>
+      <w:r>
+        <w:rPr>
+          <w:szCs w:val="24"/>
+          <w:cs/>
+        </w:rPr>
+        <w:tab/>
+      </w:r>
+      <w:r>
+        <w:rPr>
+          <w:szCs w:val="24"/>
+          <w:cs/>
+        </w:rPr>
+        <w:tab/>
+      </w:r>
+      <w:r>
+        <w:rPr>
+          <w:szCs w:val="24"/>
+        </w:rPr>
         <w:t>{{</w:t>
       </w:r>
       <w:proofErr w:type="spellStart"/>
       <w:r>
-        <w:t>summary.teaching_method</w:t>
-      </w:r>
-      <w:r>
-        <w:t>s</w:t>
+        <w:rPr>
+          <w:szCs w:val="24"/>
+        </w:rPr>
+        <w:t>info.</w:t>
+      </w:r>
+      <w:r>
+        <w:rPr>
+          <w:szCs w:val="24"/>
+        </w:rPr>
+        <w:t>course</w:t>
+      </w:r>
+      <w:r>
+        <w:rPr>
+          <w:szCs w:val="24"/>
+        </w:rPr>
+        <w:t>_</w:t>
+      </w:r>
+      <w:r>
+        <w:rPr>
+          <w:szCs w:val="24"/>
+        </w:rPr>
+        <w:t>lecturer</w:t>
       </w:r>
       <w:proofErr w:type="spellEnd"/>
       <w:r>
+        <w:rPr>
+          <w:szCs w:val="24"/>
+        </w:rPr>
         <w:t>}}</w:t>
       </w:r>
     </w:p>
     <w:p>
       <w:pPr>
-        <w:pStyle w:val="2"/>
-        <w:ind w:firstLine="284"/>
-      </w:pPr>
-      <w:r>
-        <w:rPr>
-          <w:b/>
-          <w:bCs/>
-        </w:rPr>
-        <w:t>1</w:t>
-      </w:r>
-      <w:r>
-        <w:rPr>
-          <w:b/>
-          <w:bCs/>
-          <w:cs/>
-        </w:rPr>
-        <w:t>.</w:t>
-      </w:r>
-      <w:r>
-        <w:rPr>
-          <w:b/>
-          <w:bCs/>
-        </w:rPr>
-        <w:t xml:space="preserve">2 </w:t>
-      </w:r>
-      <w:r>
-        <w:rPr>
-          <w:b/>
-          <w:bCs/>
-          <w:cs/>
-        </w:rPr>
-        <w:t>ระบบออนไลน์</w:t>
-      </w:r>
-      <w:r>
-        <w:tab/>
-      </w:r>
-      <w:r>
-        <w:t>{{</w:t>
-      </w:r>
-      <w:proofErr w:type="spellStart"/>
-      <w:r>
-        <w:t>summary.online_tool</w:t>
-      </w:r>
-      <w:proofErr w:type="spellEnd"/>
-      <w:r>
-        <w:t>}}</w:t>
-      </w:r>
+        <w:rPr>
+          <w:szCs w:val="24"/>
+        </w:rPr>
+      </w:pPr>
     </w:p>
     <w:p>
       <w:pPr>
-        <w:pStyle w:val="2"/>
-        <w:ind w:firstLine="284"/>
-        <w:rPr>
-          <w:b/>
-          <w:bCs/>
-        </w:rPr>
-      </w:pPr>
-      <w:r>
-        <w:rPr>
-          <w:b/>
-          <w:bCs/>
-        </w:rPr>
-        <w:t>1</w:t>
-      </w:r>
-      <w:r>
-        <w:rPr>
-          <w:b/>
-          <w:bCs/>
+        <w:pStyle w:val="Heading1"/>
+        <w:rPr>
+          <w:b/>
+          <w:bCs/>
+          <w:szCs w:val="24"/>
+        </w:rPr>
+      </w:pPr>
+      <w:r>
+        <w:rPr>
+          <w:b/>
+          <w:bCs/>
+          <w:szCs w:val="24"/>
           <w:cs/>
         </w:rPr>
-        <w:t>.</w:t>
-      </w:r>
-      <w:r>
-        <w:rPr>
-          <w:b/>
-          <w:bCs/>
-        </w:rPr>
-        <w:t xml:space="preserve">3 </w:t>
-      </w:r>
-      <w:r>
-        <w:rPr>
-          <w:b/>
-          <w:bCs/>
-          <w:cs/>
-        </w:rPr>
-        <w:t>วัตถุประสงค์รายวิชา</w:t>
+        <w:t>สรุปการดำเนินงาน</w:t>
       </w:r>
     </w:p>
     <w:p>
       <w:pPr>
-        <w:pStyle w:val="3"/>
-        <w:ind w:left="568" w:firstLine="567"/>
-      </w:pPr>
-      <w:r>
-        <w:t>{{</w:t>
-      </w:r>
-      <w:proofErr w:type="spellStart"/>
-      <w:r>
-        <w:t>summary.objectives</w:t>
-      </w:r>
-      <w:proofErr w:type="spellEnd"/>
-      <w:r>
-        <w:t>}}</w:t>
-      </w:r>
-      <w:r>
-        <w:rPr>
+        <w:pStyle w:val="Heading2"/>
+        <w:ind w:firstLine="360"/>
+        <w:rPr>
+          <w:b/>
+          <w:bCs/>
+          <w:szCs w:val="24"/>
+        </w:rPr>
+      </w:pPr>
+      <w:r>
+        <w:rPr>
+          <w:b/>
+          <w:bCs/>
+          <w:szCs w:val="24"/>
+        </w:rPr>
+        <w:t>1</w:t>
+      </w:r>
+      <w:r>
+        <w:rPr>
+          <w:b/>
+          <w:bCs/>
+          <w:szCs w:val="24"/>
           <w:cs/>
         </w:rPr>
-        <w:br w:type="page"/>
+        <w:t>.</w:t>
+      </w:r>
+      <w:r>
+        <w:rPr>
+          <w:b/>
+          <w:bCs/>
+          <w:szCs w:val="24"/>
+        </w:rPr>
+        <w:t xml:space="preserve">1 </w:t>
+      </w:r>
+      <w:r>
+        <w:rPr>
+          <w:b/>
+          <w:bCs/>
+          <w:szCs w:val="24"/>
+          <w:cs/>
+        </w:rPr>
+        <w:t>การสอ</w:t>
+      </w:r>
+      <w:r>
+        <w:rPr>
+          <w:b/>
+          <w:bCs/>
+          <w:szCs w:val="24"/>
+          <w:cs/>
+        </w:rPr>
+        <w:t>น</w:t>
       </w:r>
     </w:p>
     <w:p>
       <w:pPr>
-        <w:pStyle w:val="1"/>
-        <w:rPr>
-          <w:b/>
-          <w:bCs/>
-        </w:rPr>
-      </w:pPr>
-      <w:r>
-        <w:rPr>
-          <w:b/>
-          <w:bCs/>
+        <w:pStyle w:val="Heading3"/>
+        <w:ind w:left="983" w:firstLine="152"/>
+        <w:rPr>
+          <w:szCs w:val="24"/>
+        </w:rPr>
+      </w:pPr>
+      <w:r>
+        <w:rPr>
+          <w:szCs w:val="24"/>
+        </w:rPr>
+        <w:t>{{</w:t>
+      </w:r>
+      <w:proofErr w:type="spellStart"/>
+      <w:proofErr w:type="gramStart"/>
+      <w:r>
+        <w:rPr>
+          <w:szCs w:val="24"/>
+        </w:rPr>
+        <w:t>summary.teaching</w:t>
+      </w:r>
+      <w:proofErr w:type="gramEnd"/>
+      <w:r>
+        <w:rPr>
+          <w:szCs w:val="24"/>
+        </w:rPr>
+        <w:t>_method</w:t>
+      </w:r>
+      <w:r>
+        <w:rPr>
+          <w:szCs w:val="24"/>
+        </w:rPr>
+        <w:t>s</w:t>
+      </w:r>
+      <w:proofErr w:type="spellEnd"/>
+      <w:r>
+        <w:rPr>
+          <w:szCs w:val="24"/>
+        </w:rPr>
+        <w:t>}}</w:t>
+      </w:r>
+    </w:p>
+    <w:p>
+      <w:pPr>
+        <w:pStyle w:val="Heading2"/>
+        <w:ind w:firstLine="284"/>
+        <w:rPr>
+          <w:szCs w:val="24"/>
+        </w:rPr>
+      </w:pPr>
+      <w:r>
+        <w:rPr>
+          <w:b/>
+          <w:bCs/>
+          <w:szCs w:val="24"/>
+        </w:rPr>
+        <w:t>1</w:t>
+      </w:r>
+      <w:r>
+        <w:rPr>
+          <w:b/>
+          <w:bCs/>
+          <w:szCs w:val="24"/>
+          <w:cs/>
+        </w:rPr>
+        <w:t>.</w:t>
+      </w:r>
+      <w:r>
+        <w:rPr>
+          <w:b/>
+          <w:bCs/>
+          <w:szCs w:val="24"/>
+        </w:rPr>
+        <w:t xml:space="preserve">2 </w:t>
+      </w:r>
+      <w:r>
+        <w:rPr>
+          <w:b/>
+          <w:bCs/>
+          <w:szCs w:val="24"/>
+          <w:cs/>
+        </w:rPr>
+        <w:t>ระบบออนไลน์</w:t>
+      </w:r>
+      <w:r>
+        <w:rPr>
+          <w:szCs w:val="24"/>
+        </w:rPr>
+        <w:tab/>
+      </w:r>
+      <w:r>
+        <w:rPr>
+          <w:szCs w:val="24"/>
+        </w:rPr>
+        <w:t>{{</w:t>
+      </w:r>
+      <w:proofErr w:type="spellStart"/>
+      <w:proofErr w:type="gramStart"/>
+      <w:r>
+        <w:rPr>
+          <w:szCs w:val="24"/>
+        </w:rPr>
+        <w:t>summary.online</w:t>
+      </w:r>
+      <w:proofErr w:type="gramEnd"/>
+      <w:r>
+        <w:rPr>
+          <w:szCs w:val="24"/>
+        </w:rPr>
+        <w:t>_tool</w:t>
+      </w:r>
+      <w:proofErr w:type="spellEnd"/>
+      <w:r>
+        <w:rPr>
+          <w:szCs w:val="24"/>
+        </w:rPr>
+        <w:t>}}</w:t>
+      </w:r>
+    </w:p>
+    <w:p>
+      <w:pPr>
+        <w:pStyle w:val="Heading2"/>
+        <w:ind w:firstLine="284"/>
+        <w:rPr>
+          <w:b/>
+          <w:bCs/>
+          <w:szCs w:val="24"/>
+        </w:rPr>
+      </w:pPr>
+      <w:r>
+        <w:rPr>
+          <w:b/>
+          <w:bCs/>
+          <w:szCs w:val="24"/>
+        </w:rPr>
+        <w:t>1</w:t>
+      </w:r>
+      <w:r>
+        <w:rPr>
+          <w:b/>
+          <w:bCs/>
+          <w:szCs w:val="24"/>
+          <w:cs/>
+        </w:rPr>
+        <w:t>.</w:t>
+      </w:r>
+      <w:r>
+        <w:rPr>
+          <w:b/>
+          <w:bCs/>
+          <w:szCs w:val="24"/>
+        </w:rPr>
+        <w:t xml:space="preserve">3 </w:t>
+      </w:r>
+      <w:r>
+        <w:rPr>
+          <w:b/>
+          <w:bCs/>
+          <w:szCs w:val="24"/>
+          <w:cs/>
+        </w:rPr>
+        <w:t>วัตถุประสงค์รายวิชา</w:t>
+      </w:r>
+    </w:p>
+    <w:p>
+      <w:pPr>
+        <w:pStyle w:val="Heading3"/>
+        <w:ind w:left="568" w:firstLine="567"/>
+        <w:rPr>
+          <w:szCs w:val="24"/>
+        </w:rPr>
+      </w:pPr>
+      <w:r>
+        <w:rPr>
+          <w:szCs w:val="24"/>
+        </w:rPr>
+        <w:t>{{</w:t>
+      </w:r>
+      <w:proofErr w:type="spellStart"/>
+      <w:proofErr w:type="gramStart"/>
+      <w:r>
+        <w:rPr>
+          <w:szCs w:val="24"/>
+        </w:rPr>
+        <w:t>summary.objectives</w:t>
+      </w:r>
+      <w:proofErr w:type="spellEnd"/>
+      <w:proofErr w:type="gramEnd"/>
+      <w:r>
+        <w:rPr>
+          <w:szCs w:val="24"/>
+        </w:rPr>
+        <w:t>}}</w:t>
+      </w:r>
+      <w:r>
+        <w:rPr>
+          <w:szCs w:val="24"/>
+          <w:cs/>
+        </w:rPr>
+        <w:br w:type="page"/>
+      </w:r>
+    </w:p>
+    <w:p>
+      <w:pPr>
+        <w:pStyle w:val="Heading1"/>
+        <w:rPr>
+          <w:b/>
+          <w:bCs/>
+          <w:szCs w:val="24"/>
+        </w:rPr>
+      </w:pPr>
+      <w:r>
+        <w:rPr>
+          <w:b/>
+          <w:bCs/>
+          <w:szCs w:val="24"/>
           <w:cs/>
         </w:rPr>
         <w:lastRenderedPageBreak/>
@@ -376,6 +469,7 @@
         <w:rPr>
           <w:b/>
           <w:bCs/>
+          <w:szCs w:val="24"/>
           <w:cs/>
         </w:rPr>
         <w:t>ลการศึกษา</w:t>
@@ -383,17 +477,19 @@
     </w:p>
     <w:p>
       <w:pPr>
-        <w:pStyle w:val="2"/>
+        <w:pStyle w:val="Heading2"/>
         <w:ind w:firstLine="360"/>
         <w:rPr>
           <w:b/>
           <w:bCs/>
-        </w:rPr>
-      </w:pPr>
-      <w:r>
-        <w:rPr>
-          <w:b/>
-          <w:bCs/>
+          <w:szCs w:val="24"/>
+        </w:rPr>
+      </w:pPr>
+      <w:r>
+        <w:rPr>
+          <w:b/>
+          <w:bCs/>
+          <w:szCs w:val="24"/>
         </w:rPr>
         <w:t>2</w:t>
       </w:r>
@@ -401,6 +497,7 @@
         <w:rPr>
           <w:b/>
           <w:bCs/>
+          <w:szCs w:val="24"/>
           <w:cs/>
         </w:rPr>
         <w:t>.</w:t>
@@ -409,6 +506,7 @@
         <w:rPr>
           <w:b/>
           <w:bCs/>
+          <w:szCs w:val="24"/>
         </w:rPr>
         <w:t xml:space="preserve">1 </w:t>
       </w:r>
@@ -416,35 +514,53 @@
         <w:rPr>
           <w:b/>
           <w:bCs/>
+          <w:szCs w:val="24"/>
           <w:cs/>
         </w:rPr>
         <w:t>เกรด</w:t>
       </w:r>
     </w:p>
     <w:p>
-      <w:r>
+      <w:pPr>
+        <w:rPr>
+          <w:szCs w:val="24"/>
+        </w:rPr>
+      </w:pPr>
+      <w:r>
+        <w:rPr>
+          <w:szCs w:val="24"/>
+        </w:rPr>
         <w:tab/>
       </w:r>
       <w:r>
         <w:rPr>
+          <w:szCs w:val="24"/>
           <w:cs/>
         </w:rPr>
         <w:t xml:space="preserve">รูป </w:t>
       </w:r>
       <w:r>
+        <w:rPr>
+          <w:szCs w:val="24"/>
+        </w:rPr>
         <w:t>2</w:t>
       </w:r>
       <w:r>
         <w:rPr>
+          <w:szCs w:val="24"/>
           <w:cs/>
         </w:rPr>
         <w:t>.</w:t>
       </w:r>
       <w:r>
+        <w:rPr>
+          <w:szCs w:val="24"/>
+        </w:rPr>
         <w:t xml:space="preserve">1 </w:t>
       </w:r>
       <w:r>
         <w:rPr>
+          <w:szCs w:val="24"/>
           <w:cs/>
         </w:rPr>
         <w:t>เกรด</w:t>
@@ -452,271 +568,457 @@
     </w:p>
     <w:p>
       <w:pPr>
-        <w:jc w:val="center"/>
-      </w:pPr>
-      <w:r>
+        <w:ind w:left="720" w:firstLine="720"/>
+        <w:rPr>
+          <w:szCs w:val="24"/>
+        </w:rPr>
+      </w:pPr>
+      <w:r>
+        <w:rPr>
+          <w:szCs w:val="24"/>
+        </w:rPr>
         <w:t>{{</w:t>
       </w:r>
       <w:proofErr w:type="spellStart"/>
-      <w:r>
+      <w:proofErr w:type="gramStart"/>
+      <w:r>
+        <w:rPr>
+          <w:szCs w:val="24"/>
+        </w:rPr>
         <w:t>summary</w:t>
       </w:r>
       <w:r>
-        <w:t>.grade_distribution_image</w:t>
+        <w:rPr>
+          <w:szCs w:val="24"/>
+        </w:rPr>
+        <w:t>.grade</w:t>
+      </w:r>
+      <w:proofErr w:type="gramEnd"/>
+      <w:r>
+        <w:rPr>
+          <w:szCs w:val="24"/>
+        </w:rPr>
+        <w:t>_distribution_image</w:t>
       </w:r>
       <w:proofErr w:type="spellEnd"/>
       <w:r>
+        <w:rPr>
+          <w:szCs w:val="24"/>
+        </w:rPr>
         <w:t>}}</w:t>
-      </w:r>
-    </w:p>
-    <w:p/>
-    <w:p>
-      <w:pPr>
-        <w:ind w:firstLine="720"/>
-      </w:pPr>
-      <w:r>
-        <w:rPr>
-          <w:cs/>
-        </w:rPr>
-        <w:t>ตาราง</w:t>
-      </w:r>
-      <w:r>
-        <w:t xml:space="preserve"> 2</w:t>
-      </w:r>
-      <w:r>
-        <w:rPr>
-          <w:cs/>
-        </w:rPr>
-        <w:t>.</w:t>
-      </w:r>
-      <w:r>
-        <w:t>1 Grade Distribution</w:t>
       </w:r>
     </w:p>
     <w:p>
       <w:pPr>
-        <w:jc w:val="center"/>
-      </w:pPr>
-      <w:r>
-        <w:t>{{</w:t>
-      </w:r>
-      <w:proofErr w:type="spellStart"/>
-      <w:r>
-        <w:t>summary</w:t>
-      </w:r>
-      <w:r>
-        <w:t>.grade_distribution_table</w:t>
-      </w:r>
-      <w:proofErr w:type="spellEnd"/>
-      <w:r>
-        <w:t>}}</w:t>
-      </w:r>
+        <w:rPr>
+          <w:szCs w:val="24"/>
+        </w:rPr>
+      </w:pPr>
     </w:p>
     <w:p>
       <w:pPr>
-        <w:pStyle w:val="2"/>
-      </w:pPr>
+        <w:ind w:firstLine="720"/>
+        <w:rPr>
+          <w:szCs w:val="24"/>
+        </w:rPr>
+      </w:pPr>
+      <w:r>
+        <w:rPr>
+          <w:szCs w:val="24"/>
+          <w:cs/>
+        </w:rPr>
+        <w:t>ตาราง</w:t>
+      </w:r>
+      <w:r>
+        <w:rPr>
+          <w:szCs w:val="24"/>
+        </w:rPr>
+        <w:t xml:space="preserve"> 2</w:t>
+      </w:r>
+      <w:r>
+        <w:rPr>
+          <w:szCs w:val="24"/>
+          <w:cs/>
+        </w:rPr>
+        <w:t>.</w:t>
+      </w:r>
+      <w:r>
+        <w:rPr>
+          <w:szCs w:val="24"/>
+        </w:rPr>
+        <w:t>1 Grade Distribution</w:t>
+      </w:r>
     </w:p>
     <w:p>
       <w:pPr>
-        <w:pStyle w:val="2"/>
-        <w:ind w:firstLine="360"/>
-        <w:rPr>
-          <w:b/>
-          <w:bCs/>
-        </w:rPr>
-      </w:pPr>
-      <w:r>
-        <w:rPr>
-          <w:b/>
-          <w:bCs/>
-        </w:rPr>
-        <w:t>2</w:t>
-      </w:r>
-      <w:r>
-        <w:rPr>
-          <w:b/>
-          <w:bCs/>
-          <w:cs/>
-        </w:rPr>
-        <w:t>.</w:t>
-      </w:r>
-      <w:r>
-        <w:rPr>
-          <w:b/>
-          <w:bCs/>
-        </w:rPr>
-        <w:t xml:space="preserve">2 </w:t>
-      </w:r>
-      <w:r>
-        <w:rPr>
-          <w:b/>
-          <w:bCs/>
-        </w:rPr>
-        <w:t>Program Outcome</w:t>
+        <w:ind w:left="720" w:firstLine="720"/>
+        <w:rPr>
+          <w:szCs w:val="24"/>
+        </w:rPr>
+      </w:pPr>
+      <w:r>
+        <w:rPr>
+          <w:szCs w:val="24"/>
+        </w:rPr>
+        <w:t>{{</w:t>
+      </w:r>
+      <w:proofErr w:type="spellStart"/>
+      <w:proofErr w:type="gramStart"/>
+      <w:r>
+        <w:rPr>
+          <w:szCs w:val="24"/>
+        </w:rPr>
+        <w:t>summary</w:t>
+      </w:r>
+      <w:r>
+        <w:rPr>
+          <w:szCs w:val="24"/>
+        </w:rPr>
+        <w:t>.grade</w:t>
+      </w:r>
+      <w:proofErr w:type="gramEnd"/>
+      <w:r>
+        <w:rPr>
+          <w:szCs w:val="24"/>
+        </w:rPr>
+        <w:t>_distribution_table</w:t>
+      </w:r>
+      <w:proofErr w:type="spellEnd"/>
+      <w:r>
+        <w:rPr>
+          <w:szCs w:val="24"/>
+        </w:rPr>
+        <w:t>}}</w:t>
       </w:r>
     </w:p>
     <w:p>
       <w:pPr>
-        <w:pStyle w:val="3"/>
-      </w:pPr>
-      <w:r>
-        <w:tab/>
-      </w:r>
-      <w:r>
-        <w:tab/>
-      </w:r>
-      <w:r>
-        <w:t>{{</w:t>
-      </w:r>
-      <w:proofErr w:type="spellStart"/>
-      <w:r>
-        <w:t>summary</w:t>
-      </w:r>
-      <w:r>
-        <w:t>.</w:t>
-      </w:r>
-      <w:r>
-        <w:t>tabee</w:t>
-      </w:r>
-      <w:r>
-        <w:t>_outcomes</w:t>
-      </w:r>
-      <w:proofErr w:type="spellEnd"/>
-      <w:r>
-        <w:t>}}</w:t>
-      </w:r>
-    </w:p>
-    <w:p/>
-    <w:p>
-      <w:r>
-        <w:tab/>
-      </w:r>
-      <w:r>
-        <w:rPr>
-          <w:cs/>
-        </w:rPr>
-        <w:t xml:space="preserve">ตาราง </w:t>
-      </w:r>
-      <w:r>
-        <w:t>2</w:t>
-      </w:r>
-      <w:r>
-        <w:rPr>
-          <w:cs/>
-        </w:rPr>
-        <w:t>.</w:t>
-      </w:r>
-      <w:r>
-        <w:t>2</w:t>
-      </w:r>
-      <w:r>
-        <w:rPr>
-          <w:cs/>
-        </w:rPr>
-        <w:t xml:space="preserve"> ผลการประเมิน </w:t>
-      </w:r>
-      <w:r>
-        <w:t>TABEE Outcome</w:t>
-      </w:r>
+        <w:pStyle w:val="Heading2"/>
+        <w:rPr>
+          <w:szCs w:val="24"/>
+        </w:rPr>
+      </w:pPr>
     </w:p>
     <w:p>
       <w:pPr>
-        <w:jc w:val="center"/>
-      </w:pPr>
-      <w:r>
-        <w:t>{{</w:t>
-      </w:r>
-      <w:proofErr w:type="spellStart"/>
-      <w:r>
-        <w:t>summary</w:t>
-      </w:r>
-      <w:r>
-        <w:t>.tabee_outcome</w:t>
-      </w:r>
-      <w:r>
-        <w:t>_table</w:t>
-      </w:r>
-      <w:proofErr w:type="spellEnd"/>
-      <w:r>
-        <w:t>}}</w:t>
+        <w:pStyle w:val="Heading2"/>
+        <w:ind w:firstLine="360"/>
+        <w:rPr>
+          <w:b/>
+          <w:bCs/>
+          <w:szCs w:val="24"/>
+        </w:rPr>
+      </w:pPr>
+      <w:r>
+        <w:rPr>
+          <w:b/>
+          <w:bCs/>
+          <w:szCs w:val="24"/>
+        </w:rPr>
+        <w:t>2</w:t>
+      </w:r>
+      <w:r>
+        <w:rPr>
+          <w:b/>
+          <w:bCs/>
+          <w:szCs w:val="24"/>
+          <w:cs/>
+        </w:rPr>
+        <w:t>.</w:t>
+      </w:r>
+      <w:r>
+        <w:rPr>
+          <w:b/>
+          <w:bCs/>
+          <w:szCs w:val="24"/>
+        </w:rPr>
+        <w:t xml:space="preserve">2 </w:t>
+      </w:r>
+      <w:r>
+        <w:rPr>
+          <w:b/>
+          <w:bCs/>
+          <w:szCs w:val="24"/>
+          <w:cs/>
+        </w:rPr>
+        <w:t>ผลลัพธ</w:t>
+      </w:r>
+      <w:r>
+        <w:rPr>
+          <w:rFonts w:hint="cs"/>
+          <w:b/>
+          <w:bCs/>
+          <w:szCs w:val="24"/>
+          <w:cs/>
+        </w:rPr>
+        <w:t>์</w:t>
+      </w:r>
+      <w:r>
+        <w:rPr>
+          <w:b/>
+          <w:bCs/>
+          <w:szCs w:val="24"/>
+          <w:cs/>
+        </w:rPr>
+        <w:t>การศึกษาของหลักสูตร (</w:t>
+      </w:r>
+      <w:r>
+        <w:rPr>
+          <w:b/>
+          <w:bCs/>
+          <w:szCs w:val="24"/>
+        </w:rPr>
+        <w:t>Program Learning Outcomes: PLO / Program Outcomes: PO / Student Outcomes: SO)</w:t>
       </w:r>
     </w:p>
     <w:p>
       <w:pPr>
-        <w:pStyle w:val="1"/>
-        <w:rPr>
-          <w:b/>
-          <w:bCs/>
-        </w:rPr>
-      </w:pPr>
-      <w:r>
-        <w:rPr>
-          <w:b/>
-          <w:bCs/>
-          <w:cs/>
-        </w:rPr>
-        <w:t>การพัฒนา</w:t>
-      </w:r>
+        <w:pStyle w:val="Heading3"/>
+        <w:ind w:firstLine="1080"/>
+        <w:rPr>
+          <w:szCs w:val="24"/>
+        </w:rPr>
+      </w:pPr>
     </w:p>
     <w:p>
       <w:pPr>
-        <w:pStyle w:val="2"/>
-        <w:ind w:firstLine="360"/>
-        <w:rPr>
-          <w:b/>
-          <w:bCs/>
-        </w:rPr>
-      </w:pPr>
-      <w:r>
-        <w:rPr>
-          <w:b/>
-          <w:bCs/>
-        </w:rPr>
-        <w:t>3</w:t>
-      </w:r>
-      <w:r>
-        <w:rPr>
-          <w:b/>
-          <w:bCs/>
-          <w:cs/>
+        <w:pStyle w:val="Heading3"/>
+        <w:rPr>
+          <w:szCs w:val="24"/>
+        </w:rPr>
+      </w:pPr>
+      <w:r>
+        <w:rPr>
+          <w:szCs w:val="24"/>
+        </w:rPr>
+        <w:t>{{</w:t>
+      </w:r>
+      <w:proofErr w:type="spellStart"/>
+      <w:proofErr w:type="gramStart"/>
+      <w:r>
+        <w:rPr>
+          <w:szCs w:val="24"/>
+        </w:rPr>
+        <w:t>summary</w:t>
+      </w:r>
+      <w:r>
+        <w:rPr>
+          <w:szCs w:val="24"/>
         </w:rPr>
         <w:t>.</w:t>
       </w:r>
       <w:r>
         <w:rPr>
-          <w:b/>
-          <w:bCs/>
-        </w:rPr>
-        <w:t xml:space="preserve">1 </w:t>
-      </w:r>
-      <w:r>
-        <w:rPr>
-          <w:b/>
-          <w:bCs/>
-          <w:cs/>
-        </w:rPr>
-        <w:t>แนวทางการพัฒนาจากรอบที่แล้ว (</w:t>
-      </w:r>
-      <w:r>
-        <w:rPr>
-          <w:b/>
-          <w:bCs/>
-        </w:rPr>
-        <w:t>Plan</w:t>
-      </w:r>
-      <w:r>
-        <w:rPr>
-          <w:b/>
-          <w:bCs/>
-          <w:cs/>
-        </w:rPr>
-        <w:t>)</w:t>
+          <w:szCs w:val="24"/>
+        </w:rPr>
+        <w:t>tabee</w:t>
+      </w:r>
+      <w:proofErr w:type="gramEnd"/>
+      <w:r>
+        <w:rPr>
+          <w:szCs w:val="24"/>
+        </w:rPr>
+        <w:t>_outcomes</w:t>
+      </w:r>
+      <w:proofErr w:type="spellEnd"/>
+      <w:r>
+        <w:rPr>
+          <w:szCs w:val="24"/>
+        </w:rPr>
+        <w:t>}}</w:t>
       </w:r>
     </w:p>
     <w:p>
       <w:pPr>
-        <w:pStyle w:val="a5"/>
+        <w:rPr>
+          <w:szCs w:val="24"/>
+        </w:rPr>
+      </w:pPr>
+    </w:p>
+    <w:p>
+      <w:pPr>
+        <w:rPr>
+          <w:szCs w:val="24"/>
+        </w:rPr>
+      </w:pPr>
+      <w:r>
+        <w:rPr>
+          <w:szCs w:val="24"/>
+        </w:rPr>
+        <w:tab/>
+      </w:r>
+      <w:r>
+        <w:rPr>
+          <w:szCs w:val="24"/>
+          <w:cs/>
+        </w:rPr>
+        <w:t xml:space="preserve">ตาราง </w:t>
+      </w:r>
+      <w:r>
+        <w:rPr>
+          <w:szCs w:val="24"/>
+        </w:rPr>
+        <w:t>2</w:t>
+      </w:r>
+      <w:r>
+        <w:rPr>
+          <w:szCs w:val="24"/>
+          <w:cs/>
+        </w:rPr>
+        <w:t>.</w:t>
+      </w:r>
+      <w:r>
+        <w:rPr>
+          <w:szCs w:val="24"/>
+        </w:rPr>
+        <w:t>2</w:t>
+      </w:r>
+      <w:r>
+        <w:rPr>
+          <w:szCs w:val="24"/>
+          <w:cs/>
+        </w:rPr>
+        <w:t xml:space="preserve"> ผลการประเมิน </w:t>
+      </w:r>
+      <w:r>
+        <w:rPr>
+          <w:szCs w:val="24"/>
+        </w:rPr>
+        <w:t>TABEE Outcome</w:t>
+      </w:r>
+    </w:p>
+    <w:p>
+      <w:pPr>
+        <w:jc w:val="center"/>
+        <w:rPr>
+          <w:szCs w:val="24"/>
+        </w:rPr>
+      </w:pPr>
+      <w:r>
+        <w:rPr>
+          <w:szCs w:val="24"/>
+        </w:rPr>
+        <w:t>{{</w:t>
+      </w:r>
+      <w:proofErr w:type="spellStart"/>
+      <w:proofErr w:type="gramStart"/>
+      <w:r>
+        <w:rPr>
+          <w:szCs w:val="24"/>
+        </w:rPr>
+        <w:t>summary</w:t>
+      </w:r>
+      <w:r>
+        <w:rPr>
+          <w:szCs w:val="24"/>
+        </w:rPr>
+        <w:t>.tabee</w:t>
+      </w:r>
+      <w:proofErr w:type="gramEnd"/>
+      <w:r>
+        <w:rPr>
+          <w:szCs w:val="24"/>
+        </w:rPr>
+        <w:t>_outcome</w:t>
+      </w:r>
+      <w:r>
+        <w:rPr>
+          <w:szCs w:val="24"/>
+        </w:rPr>
+        <w:t>_table</w:t>
+      </w:r>
+      <w:proofErr w:type="spellEnd"/>
+      <w:r>
+        <w:rPr>
+          <w:szCs w:val="24"/>
+        </w:rPr>
+        <w:t>}}</w:t>
+      </w:r>
+    </w:p>
+    <w:p>
+      <w:pPr>
+        <w:pStyle w:val="Heading1"/>
+        <w:rPr>
+          <w:b/>
+          <w:bCs/>
+          <w:szCs w:val="24"/>
+        </w:rPr>
+      </w:pPr>
+      <w:r>
+        <w:rPr>
+          <w:b/>
+          <w:bCs/>
+          <w:szCs w:val="24"/>
+          <w:cs/>
+        </w:rPr>
+        <w:t>การพัฒนา</w:t>
+      </w:r>
+    </w:p>
+    <w:p>
+      <w:pPr>
+        <w:pStyle w:val="Heading2"/>
+        <w:ind w:firstLine="360"/>
+        <w:rPr>
+          <w:b/>
+          <w:bCs/>
+          <w:szCs w:val="24"/>
+        </w:rPr>
+      </w:pPr>
+      <w:r>
+        <w:rPr>
+          <w:b/>
+          <w:bCs/>
+          <w:szCs w:val="24"/>
+        </w:rPr>
+        <w:t>3</w:t>
+      </w:r>
+      <w:r>
+        <w:rPr>
+          <w:b/>
+          <w:bCs/>
+          <w:szCs w:val="24"/>
+          <w:cs/>
+        </w:rPr>
+        <w:t>.</w:t>
+      </w:r>
+      <w:r>
+        <w:rPr>
+          <w:b/>
+          <w:bCs/>
+          <w:szCs w:val="24"/>
+        </w:rPr>
+        <w:t xml:space="preserve">1 </w:t>
+      </w:r>
+      <w:r>
+        <w:rPr>
+          <w:b/>
+          <w:bCs/>
+          <w:szCs w:val="24"/>
+          <w:cs/>
+        </w:rPr>
+        <w:t>แนวทางการพัฒนาจากรอบที่แล้ว (</w:t>
+      </w:r>
+      <w:r>
+        <w:rPr>
+          <w:b/>
+          <w:bCs/>
+          <w:szCs w:val="24"/>
+        </w:rPr>
+        <w:t>Plan</w:t>
+      </w:r>
+      <w:r>
+        <w:rPr>
+          <w:b/>
+          <w:bCs/>
+          <w:szCs w:val="24"/>
+          <w:cs/>
+        </w:rPr>
+        <w:t>)</w:t>
+      </w:r>
+    </w:p>
+    <w:p>
+      <w:pPr>
+        <w:pStyle w:val="ListParagraph"/>
         <w:tabs>
           <w:tab w:val="left" w:pos="720"/>
           <w:tab w:val="left" w:pos="1440"/>
@@ -725,32 +1027,46 @@
           <w:tab w:val="left" w:pos="3992"/>
         </w:tabs>
         <w:ind w:left="1080"/>
-      </w:pPr>
-      <w:r>
+        <w:rPr>
+          <w:szCs w:val="24"/>
+        </w:rPr>
+      </w:pPr>
+      <w:r>
+        <w:rPr>
+          <w:szCs w:val="24"/>
+        </w:rPr>
         <w:t>{{</w:t>
       </w:r>
       <w:proofErr w:type="spellStart"/>
       <w:r>
+        <w:rPr>
+          <w:szCs w:val="24"/>
+        </w:rPr>
         <w:t>development_plans</w:t>
       </w:r>
       <w:proofErr w:type="spellEnd"/>
       <w:r>
+        <w:rPr>
+          <w:szCs w:val="24"/>
+        </w:rPr>
         <w:t>}}</w:t>
       </w:r>
     </w:p>
     <w:p>
       <w:pPr>
-        <w:pStyle w:val="2"/>
+        <w:pStyle w:val="Heading2"/>
         <w:ind w:firstLine="360"/>
         <w:rPr>
           <w:b/>
           <w:bCs/>
-        </w:rPr>
-      </w:pPr>
-      <w:r>
-        <w:rPr>
-          <w:b/>
-          <w:bCs/>
+          <w:szCs w:val="24"/>
+        </w:rPr>
+      </w:pPr>
+      <w:r>
+        <w:rPr>
+          <w:b/>
+          <w:bCs/>
+          <w:szCs w:val="24"/>
         </w:rPr>
         <w:t>3</w:t>
       </w:r>
@@ -758,6 +1074,7 @@
         <w:rPr>
           <w:b/>
           <w:bCs/>
+          <w:szCs w:val="24"/>
           <w:cs/>
         </w:rPr>
         <w:t>.</w:t>
@@ -766,6 +1083,7 @@
         <w:rPr>
           <w:b/>
           <w:bCs/>
+          <w:szCs w:val="24"/>
         </w:rPr>
         <w:t xml:space="preserve">2 </w:t>
       </w:r>
@@ -773,6 +1091,7 @@
         <w:rPr>
           <w:b/>
           <w:bCs/>
+          <w:szCs w:val="24"/>
           <w:cs/>
         </w:rPr>
         <w:t>การพัฒนาและปัญหาหลัก (</w:t>
@@ -781,6 +1100,7 @@
         <w:rPr>
           <w:b/>
           <w:bCs/>
+          <w:szCs w:val="24"/>
         </w:rPr>
         <w:t>Do &amp; Check</w:t>
       </w:r>
@@ -788,6 +1108,7 @@
         <w:rPr>
           <w:b/>
           <w:bCs/>
+          <w:szCs w:val="24"/>
           <w:cs/>
         </w:rPr>
         <w:t>)</w:t>
@@ -796,32 +1117,46 @@
     <w:p>
       <w:pPr>
         <w:ind w:left="360" w:firstLine="720"/>
-      </w:pPr>
-      <w:r>
+        <w:rPr>
+          <w:szCs w:val="24"/>
+        </w:rPr>
+      </w:pPr>
+      <w:r>
+        <w:rPr>
+          <w:szCs w:val="24"/>
+        </w:rPr>
         <w:t>{{</w:t>
       </w:r>
       <w:proofErr w:type="spellStart"/>
       <w:r>
+        <w:rPr>
+          <w:szCs w:val="24"/>
+        </w:rPr>
         <w:t>development.do_and_checks</w:t>
       </w:r>
       <w:proofErr w:type="spellEnd"/>
       <w:r>
+        <w:rPr>
+          <w:szCs w:val="24"/>
+        </w:rPr>
         <w:t>}}</w:t>
       </w:r>
     </w:p>
     <w:p>
       <w:pPr>
-        <w:pStyle w:val="2"/>
+        <w:pStyle w:val="Heading2"/>
         <w:ind w:firstLine="360"/>
         <w:rPr>
           <w:b/>
           <w:bCs/>
-        </w:rPr>
-      </w:pPr>
-      <w:r>
-        <w:rPr>
-          <w:b/>
-          <w:bCs/>
+          <w:szCs w:val="24"/>
+        </w:rPr>
+      </w:pPr>
+      <w:r>
+        <w:rPr>
+          <w:b/>
+          <w:bCs/>
+          <w:szCs w:val="24"/>
         </w:rPr>
         <w:t>3</w:t>
       </w:r>
@@ -829,6 +1164,7 @@
         <w:rPr>
           <w:b/>
           <w:bCs/>
+          <w:szCs w:val="24"/>
           <w:cs/>
         </w:rPr>
         <w:t>.</w:t>
@@ -837,6 +1173,7 @@
         <w:rPr>
           <w:b/>
           <w:bCs/>
+          <w:szCs w:val="24"/>
         </w:rPr>
         <w:t xml:space="preserve">3 </w:t>
       </w:r>
@@ -844,6 +1181,7 @@
         <w:rPr>
           <w:b/>
           <w:bCs/>
+          <w:szCs w:val="24"/>
           <w:cs/>
         </w:rPr>
         <w:t>แนวทางการปรับปรุงหลักในรอบหน้า (</w:t>
@@ -852,6 +1190,7 @@
         <w:rPr>
           <w:b/>
           <w:bCs/>
+          <w:szCs w:val="24"/>
         </w:rPr>
         <w:t>Act</w:t>
       </w:r>
@@ -859,6 +1198,7 @@
         <w:rPr>
           <w:b/>
           <w:bCs/>
+          <w:szCs w:val="24"/>
           <w:cs/>
         </w:rPr>
         <w:t>)</w:t>
@@ -867,32 +1207,48 @@
     <w:p>
       <w:pPr>
         <w:ind w:left="360" w:firstLine="720"/>
-      </w:pPr>
-      <w:r>
+        <w:rPr>
+          <w:szCs w:val="24"/>
+        </w:rPr>
+      </w:pPr>
+      <w:r>
+        <w:rPr>
+          <w:szCs w:val="24"/>
+        </w:rPr>
         <w:t>{{</w:t>
       </w:r>
       <w:proofErr w:type="spellStart"/>
-      <w:r>
+      <w:proofErr w:type="gramStart"/>
+      <w:r>
+        <w:rPr>
+          <w:szCs w:val="24"/>
+        </w:rPr>
         <w:t>development.acts</w:t>
       </w:r>
       <w:proofErr w:type="spellEnd"/>
-      <w:r>
+      <w:proofErr w:type="gramEnd"/>
+      <w:r>
+        <w:rPr>
+          <w:szCs w:val="24"/>
+        </w:rPr>
         <w:t>}}</w:t>
       </w:r>
     </w:p>
     <w:p>
       <w:pPr>
-        <w:pStyle w:val="2"/>
+        <w:pStyle w:val="Heading2"/>
         <w:ind w:firstLine="360"/>
         <w:rPr>
           <w:b/>
           <w:bCs/>
-        </w:rPr>
-      </w:pPr>
-      <w:r>
-        <w:rPr>
-          <w:b/>
-          <w:bCs/>
+          <w:szCs w:val="24"/>
+        </w:rPr>
+      </w:pPr>
+      <w:r>
+        <w:rPr>
+          <w:b/>
+          <w:bCs/>
+          <w:szCs w:val="24"/>
         </w:rPr>
         <w:t>3</w:t>
       </w:r>
@@ -900,6 +1256,7 @@
         <w:rPr>
           <w:b/>
           <w:bCs/>
+          <w:szCs w:val="24"/>
           <w:cs/>
         </w:rPr>
         <w:t>.</w:t>
@@ -908,6 +1265,7 @@
         <w:rPr>
           <w:b/>
           <w:bCs/>
+          <w:szCs w:val="24"/>
         </w:rPr>
         <w:t xml:space="preserve">4 </w:t>
       </w:r>
@@ -915,6 +1273,7 @@
         <w:rPr>
           <w:b/>
           <w:bCs/>
+          <w:szCs w:val="24"/>
           <w:cs/>
         </w:rPr>
         <w:t>ความเห็นสำหรับวิชาอื่น</w:t>
@@ -925,12 +1284,14 @@
         <w:rPr>
           <w:b/>
           <w:bCs/>
-        </w:rPr>
-      </w:pPr>
-      <w:r>
-        <w:rPr>
-          <w:b/>
-          <w:bCs/>
+          <w:szCs w:val="24"/>
+        </w:rPr>
+      </w:pPr>
+      <w:r>
+        <w:rPr>
+          <w:b/>
+          <w:bCs/>
+          <w:szCs w:val="24"/>
         </w:rPr>
         <w:tab/>
       </w:r>
@@ -938,6 +1299,7 @@
         <w:rPr>
           <w:b/>
           <w:bCs/>
+          <w:szCs w:val="24"/>
         </w:rPr>
         <w:tab/>
       </w:r>
@@ -945,6 +1307,7 @@
         <w:rPr>
           <w:b/>
           <w:bCs/>
+          <w:szCs w:val="24"/>
         </w:rPr>
         <w:tab/>
       </w:r>
@@ -952,6 +1315,7 @@
         <w:rPr>
           <w:b/>
           <w:bCs/>
+          <w:szCs w:val="24"/>
         </w:rPr>
         <w:tab/>
       </w:r>
@@ -959,6 +1323,7 @@
         <w:rPr>
           <w:b/>
           <w:bCs/>
+          <w:szCs w:val="24"/>
           <w:cs/>
         </w:rPr>
         <w:t xml:space="preserve">วิชา </w:t>
@@ -967,24 +1332,39 @@
         <w:rPr>
           <w:b/>
           <w:bCs/>
+          <w:szCs w:val="24"/>
         </w:rPr>
         <w:t>Upstream</w:t>
       </w:r>
     </w:p>
     <w:p>
       <w:pPr>
-        <w:pStyle w:val="a5"/>
+        <w:pStyle w:val="ListParagraph"/>
         <w:ind w:left="3240"/>
-      </w:pPr>
-      <w:r>
+        <w:rPr>
+          <w:szCs w:val="24"/>
+        </w:rPr>
+      </w:pPr>
+      <w:r>
+        <w:rPr>
+          <w:szCs w:val="24"/>
+        </w:rPr>
         <w:t>{{</w:t>
       </w:r>
       <w:proofErr w:type="spellStart"/>
-      <w:r>
+      <w:proofErr w:type="gramStart"/>
+      <w:r>
+        <w:rPr>
+          <w:szCs w:val="24"/>
+        </w:rPr>
         <w:t>development.upstream</w:t>
       </w:r>
       <w:proofErr w:type="spellEnd"/>
-      <w:r>
+      <w:proofErr w:type="gramEnd"/>
+      <w:r>
+        <w:rPr>
+          <w:szCs w:val="24"/>
+        </w:rPr>
         <w:t>}}</w:t>
       </w:r>
     </w:p>
@@ -993,12 +1373,14 @@
         <w:rPr>
           <w:b/>
           <w:bCs/>
-        </w:rPr>
-      </w:pPr>
-      <w:r>
-        <w:rPr>
-          <w:b/>
-          <w:bCs/>
+          <w:szCs w:val="24"/>
+        </w:rPr>
+      </w:pPr>
+      <w:r>
+        <w:rPr>
+          <w:b/>
+          <w:bCs/>
+          <w:szCs w:val="24"/>
         </w:rPr>
         <w:tab/>
       </w:r>
@@ -1006,6 +1388,7 @@
         <w:rPr>
           <w:b/>
           <w:bCs/>
+          <w:szCs w:val="24"/>
         </w:rPr>
         <w:tab/>
       </w:r>
@@ -1013,6 +1396,7 @@
         <w:rPr>
           <w:b/>
           <w:bCs/>
+          <w:szCs w:val="24"/>
         </w:rPr>
         <w:tab/>
       </w:r>
@@ -1020,6 +1404,7 @@
         <w:rPr>
           <w:b/>
           <w:bCs/>
+          <w:szCs w:val="24"/>
         </w:rPr>
         <w:tab/>
       </w:r>
@@ -1027,6 +1412,7 @@
         <w:rPr>
           <w:b/>
           <w:bCs/>
+          <w:szCs w:val="24"/>
           <w:cs/>
         </w:rPr>
         <w:t xml:space="preserve">วิชา </w:t>
@@ -1035,24 +1421,39 @@
         <w:rPr>
           <w:b/>
           <w:bCs/>
+          <w:szCs w:val="24"/>
         </w:rPr>
         <w:t>Downstream</w:t>
       </w:r>
     </w:p>
     <w:p>
       <w:pPr>
-        <w:pStyle w:val="a5"/>
+        <w:pStyle w:val="ListParagraph"/>
         <w:ind w:left="3240"/>
-      </w:pPr>
-      <w:r>
+        <w:rPr>
+          <w:szCs w:val="24"/>
+        </w:rPr>
+      </w:pPr>
+      <w:r>
+        <w:rPr>
+          <w:szCs w:val="24"/>
+        </w:rPr>
         <w:t>{{</w:t>
       </w:r>
       <w:proofErr w:type="spellStart"/>
-      <w:r>
+      <w:proofErr w:type="gramStart"/>
+      <w:r>
+        <w:rPr>
+          <w:szCs w:val="24"/>
+        </w:rPr>
         <w:t>development.downstream</w:t>
       </w:r>
       <w:proofErr w:type="spellEnd"/>
-      <w:r>
+      <w:proofErr w:type="gramEnd"/>
+      <w:r>
+        <w:rPr>
+          <w:szCs w:val="24"/>
+        </w:rPr>
         <w:t>}}</w:t>
       </w:r>
     </w:p>
@@ -1061,12 +1462,14 @@
         <w:rPr>
           <w:b/>
           <w:bCs/>
-        </w:rPr>
-      </w:pPr>
-      <w:r>
-        <w:rPr>
-          <w:b/>
-          <w:bCs/>
+          <w:szCs w:val="24"/>
+        </w:rPr>
+      </w:pPr>
+      <w:r>
+        <w:rPr>
+          <w:b/>
+          <w:bCs/>
+          <w:szCs w:val="24"/>
         </w:rPr>
         <w:tab/>
       </w:r>
@@ -1074,6 +1477,7 @@
         <w:rPr>
           <w:b/>
           <w:bCs/>
+          <w:szCs w:val="24"/>
         </w:rPr>
         <w:tab/>
       </w:r>
@@ -1081,6 +1485,7 @@
         <w:rPr>
           <w:b/>
           <w:bCs/>
+          <w:szCs w:val="24"/>
         </w:rPr>
         <w:tab/>
       </w:r>
@@ -1088,6 +1493,7 @@
         <w:rPr>
           <w:b/>
           <w:bCs/>
+          <w:szCs w:val="24"/>
         </w:rPr>
         <w:tab/>
       </w:r>
@@ -1095,6 +1501,7 @@
         <w:rPr>
           <w:b/>
           <w:bCs/>
+          <w:szCs w:val="24"/>
           <w:cs/>
         </w:rPr>
         <w:t>วิชาอื่น ๆ (ถ้ามี)</w:t>
@@ -1106,36 +1513,47 @@
         <w:rPr>
           <w:b/>
           <w:bCs/>
-        </w:rPr>
-      </w:pPr>
-      <w:r>
-        <w:t>{</w:t>
-      </w:r>
-      <w:r>
-        <w:t>{</w:t>
+          <w:szCs w:val="24"/>
+        </w:rPr>
+      </w:pPr>
+      <w:r>
+        <w:rPr>
+          <w:szCs w:val="24"/>
+        </w:rPr>
+        <w:t>{{</w:t>
       </w:r>
       <w:proofErr w:type="spellStart"/>
-      <w:r>
+      <w:proofErr w:type="gramStart"/>
+      <w:r>
+        <w:rPr>
+          <w:szCs w:val="24"/>
+        </w:rPr>
         <w:t>development.other</w:t>
       </w:r>
       <w:proofErr w:type="spellEnd"/>
-      <w:r>
+      <w:proofErr w:type="gramEnd"/>
+      <w:r>
+        <w:rPr>
+          <w:szCs w:val="24"/>
+        </w:rPr>
         <w:t>}}</w:t>
       </w:r>
     </w:p>
     <w:p>
       <w:pPr>
-        <w:pStyle w:val="2"/>
+        <w:pStyle w:val="Heading2"/>
         <w:ind w:firstLine="360"/>
         <w:rPr>
           <w:b/>
           <w:bCs/>
-        </w:rPr>
-      </w:pPr>
-      <w:r>
-        <w:rPr>
-          <w:b/>
-          <w:bCs/>
+          <w:szCs w:val="24"/>
+        </w:rPr>
+      </w:pPr>
+      <w:r>
+        <w:rPr>
+          <w:b/>
+          <w:bCs/>
+          <w:szCs w:val="24"/>
         </w:rPr>
         <w:t>3</w:t>
       </w:r>
@@ -1143,6 +1561,7 @@
         <w:rPr>
           <w:b/>
           <w:bCs/>
+          <w:szCs w:val="24"/>
           <w:cs/>
         </w:rPr>
         <w:t>.</w:t>
@@ -1151,6 +1570,7 @@
         <w:rPr>
           <w:b/>
           <w:bCs/>
+          <w:szCs w:val="24"/>
         </w:rPr>
         <w:t xml:space="preserve">5 </w:t>
       </w:r>
@@ -1158,25 +1578,49 @@
         <w:rPr>
           <w:b/>
           <w:bCs/>
+          <w:szCs w:val="24"/>
           <w:cs/>
         </w:rPr>
         <w:t>ความเห็นอื่น ๆ (ถ้ามี)</w:t>
       </w:r>
     </w:p>
     <w:p>
-      <w:r>
+      <w:pPr>
+        <w:rPr>
+          <w:szCs w:val="24"/>
+        </w:rPr>
+      </w:pPr>
+      <w:r>
+        <w:rPr>
+          <w:szCs w:val="24"/>
+        </w:rPr>
         <w:t>{{</w:t>
       </w:r>
       <w:proofErr w:type="spellStart"/>
-      <w:r>
-        <w:t>development.other_comments</w:t>
+      <w:proofErr w:type="gramStart"/>
+      <w:r>
+        <w:rPr>
+          <w:szCs w:val="24"/>
+        </w:rPr>
+        <w:t>development.other</w:t>
+      </w:r>
+      <w:proofErr w:type="gramEnd"/>
+      <w:r>
+        <w:rPr>
+          <w:szCs w:val="24"/>
+        </w:rPr>
+        <w:t>_comments</w:t>
       </w:r>
       <w:proofErr w:type="spellEnd"/>
       <w:r>
+        <w:rPr>
+          <w:szCs w:val="24"/>
+        </w:rPr>
         <w:t>}}</w:t>
       </w:r>
       <w:r>
         <w:rPr>
+          <w:szCs w:val="24"/>
           <w:cs/>
         </w:rPr>
         <w:br w:type="page"/>
@@ -1184,16 +1628,18 @@
     </w:p>
     <w:p>
       <w:pPr>
-        <w:pStyle w:val="1"/>
-        <w:rPr>
-          <w:b/>
-          <w:bCs/>
-        </w:rPr>
-      </w:pPr>
-      <w:r>
-        <w:rPr>
-          <w:b/>
-          <w:bCs/>
+        <w:pStyle w:val="Heading1"/>
+        <w:rPr>
+          <w:b/>
+          <w:bCs/>
+          <w:szCs w:val="24"/>
+        </w:rPr>
+      </w:pPr>
+      <w:r>
+        <w:rPr>
+          <w:b/>
+          <w:bCs/>
+          <w:szCs w:val="24"/>
           <w:cs/>
         </w:rPr>
         <w:lastRenderedPageBreak/>
@@ -1212,7 +1658,7 @@
 </file>
 
 <file path=word/endnotes.xml><?xml version="1.0" encoding="utf-8"?>
-<w:endnotes xmlns:wpc="http://schemas.microsoft.com/office/word/2010/wordprocessingCanvas" xmlns:cx="http://schemas.microsoft.com/office/drawing/2014/chartex" xmlns:cx1="http://schemas.microsoft.com/office/drawing/2015/9/8/chartex" xmlns:cx2="http://schemas.microsoft.com/office/drawing/2015/10/21/chartex" xmlns:cx3="http://schemas.microsoft.com/office/drawing/2016/5/9/chartex" xmlns:cx4="http://schemas.microsoft.com/office/drawing/2016/5/10/chartex" xmlns:cx5="http://schemas.microsoft.com/office/drawing/2016/5/11/chartex" xmlns:cx6="http://schemas.microsoft.com/office/drawing/2016/5/12/chartex" xmlns:cx7="http://schemas.microsoft.com/office/drawing/2016/5/13/chartex" xmlns:cx8="http://schemas.microsoft.com/office/drawing/2016/5/14/chartex" xmlns:mc="http://schemas.openxmlformats.org/markup-compatibility/2006" xmlns:aink="http://schemas.microsoft.com/office/drawing/2016/ink" xmlns:am3d="http://schemas.microsoft.com/office/drawing/2017/model3d" xmlns:o="urn:schemas-microsoft-com:office:office" xmlns:oel="http://schemas.microsoft.com/office/2019/extlst" xmlns:r="http://schemas.openxmlformats.org/officeDocument/2006/relationships" xmlns:m="http://schemas.openxmlformats.org/officeDocument/2006/math" xmlns:v="urn:schemas-microsoft-com:vml" xmlns:wp14="http://schemas.microsoft.com/office/word/2010/wordprocessingDrawing" xmlns:wp="http://schemas.openxmlformats.org/drawingml/2006/wordprocessingDrawing" xmlns:w10="urn:schemas-microsoft-com:office:word" xmlns:w="http://schemas.openxmlformats.org/wordprocessingml/2006/main" xmlns:w14="http://schemas.microsoft.com/office/word/2010/wordml" xmlns:w15="http://schemas.microsoft.com/office/word/2012/wordml" xmlns:w16cex="http://schemas.microsoft.com/office/word/2018/wordml/cex" xmlns:w16cid="http://schemas.microsoft.com/office/word/2016/wordml/cid" xmlns:w16="http://schemas.microsoft.com/office/word/2018/wordml" xmlns:w16sdtdh="http://schemas.microsoft.com/office/word/2020/wordml/sdtdatahash" xmlns:w16se="http://schemas.microsoft.com/office/word/2015/wordml/symex" xmlns:wpg="http://schemas.microsoft.com/office/word/2010/wordprocessingGroup" xmlns:wpi="http://schemas.microsoft.com/office/word/2010/wordprocessingInk" xmlns:wne="http://schemas.microsoft.com/office/word/2006/wordml" xmlns:wps="http://schemas.microsoft.com/office/word/2010/wordprocessingShape" mc:Ignorable="w14 w15 w16se w16cid w16 w16cex w16sdtdh wp14">
+<w:endnotes xmlns:wpc="http://schemas.microsoft.com/office/word/2010/wordprocessingCanvas" xmlns:cx="http://schemas.microsoft.com/office/drawing/2014/chartex" xmlns:cx1="http://schemas.microsoft.com/office/drawing/2015/9/8/chartex" xmlns:cx2="http://schemas.microsoft.com/office/drawing/2015/10/21/chartex" xmlns:cx3="http://schemas.microsoft.com/office/drawing/2016/5/9/chartex" xmlns:cx4="http://schemas.microsoft.com/office/drawing/2016/5/10/chartex" xmlns:cx5="http://schemas.microsoft.com/office/drawing/2016/5/11/chartex" xmlns:cx6="http://schemas.microsoft.com/office/drawing/2016/5/12/chartex" xmlns:cx7="http://schemas.microsoft.com/office/drawing/2016/5/13/chartex" xmlns:cx8="http://schemas.microsoft.com/office/drawing/2016/5/14/chartex" xmlns:mc="http://schemas.openxmlformats.org/markup-compatibility/2006" xmlns:aink="http://schemas.microsoft.com/office/drawing/2016/ink" xmlns:am3d="http://schemas.microsoft.com/office/drawing/2017/model3d" xmlns:o="urn:schemas-microsoft-com:office:office" xmlns:oel="http://schemas.microsoft.com/office/2019/extlst" xmlns:r="http://schemas.openxmlformats.org/officeDocument/2006/relationships" xmlns:m="http://schemas.openxmlformats.org/officeDocument/2006/math" xmlns:v="urn:schemas-microsoft-com:vml" xmlns:wp14="http://schemas.microsoft.com/office/word/2010/wordprocessingDrawing" xmlns:wp="http://schemas.openxmlformats.org/drawingml/2006/wordprocessingDrawing" xmlns:w10="urn:schemas-microsoft-com:office:word" xmlns:w="http://schemas.openxmlformats.org/wordprocessingml/2006/main" xmlns:w14="http://schemas.microsoft.com/office/word/2010/wordml" xmlns:w15="http://schemas.microsoft.com/office/word/2012/wordml" xmlns:w16cex="http://schemas.microsoft.com/office/word/2018/wordml/cex" xmlns:w16cid="http://schemas.microsoft.com/office/word/2016/wordml/cid" xmlns:w16="http://schemas.microsoft.com/office/word/2018/wordml" xmlns:w16du="http://schemas.microsoft.com/office/word/2023/wordml/word16du" xmlns:w16sdtdh="http://schemas.microsoft.com/office/word/2020/wordml/sdtdatahash" xmlns:w16se="http://schemas.microsoft.com/office/word/2015/wordml/symex" xmlns:wpg="http://schemas.microsoft.com/office/word/2010/wordprocessingGroup" xmlns:wpi="http://schemas.microsoft.com/office/word/2010/wordprocessingInk" xmlns:wne="http://schemas.microsoft.com/office/word/2006/wordml" xmlns:wps="http://schemas.microsoft.com/office/word/2010/wordprocessingShape" mc:Ignorable="w14 w15 w16se w16cid w16 w16cex w16sdtdh w16du wp14">
   <w:endnote w:type="separator" w:id="-1">
     <w:p>
       <w:r>
@@ -1234,7 +1680,7 @@
 </file>
 
 <file path=word/footer1.xml><?xml version="1.0" encoding="utf-8"?>
-<w:ftr xmlns:wpc="http://schemas.microsoft.com/office/word/2010/wordprocessingCanvas" xmlns:cx="http://schemas.microsoft.com/office/drawing/2014/chartex" xmlns:cx1="http://schemas.microsoft.com/office/drawing/2015/9/8/chartex" xmlns:cx2="http://schemas.microsoft.com/office/drawing/2015/10/21/chartex" xmlns:cx3="http://schemas.microsoft.com/office/drawing/2016/5/9/chartex" xmlns:cx4="http://schemas.microsoft.com/office/drawing/2016/5/10/chartex" xmlns:cx5="http://schemas.microsoft.com/office/drawing/2016/5/11/chartex" xmlns:cx6="http://schemas.microsoft.com/office/drawing/2016/5/12/chartex" xmlns:cx7="http://schemas.microsoft.com/office/drawing/2016/5/13/chartex" xmlns:cx8="http://schemas.microsoft.com/office/drawing/2016/5/14/chartex" xmlns:mc="http://schemas.openxmlformats.org/markup-compatibility/2006" xmlns:aink="http://schemas.microsoft.com/office/drawing/2016/ink" xmlns:am3d="http://schemas.microsoft.com/office/drawing/2017/model3d" xmlns:o="urn:schemas-microsoft-com:office:office" xmlns:oel="http://schemas.microsoft.com/office/2019/extlst" xmlns:r="http://schemas.openxmlformats.org/officeDocument/2006/relationships" xmlns:m="http://schemas.openxmlformats.org/officeDocument/2006/math" xmlns:v="urn:schemas-microsoft-com:vml" xmlns:wp14="http://schemas.microsoft.com/office/word/2010/wordprocessingDrawing" xmlns:wp="http://schemas.openxmlformats.org/drawingml/2006/wordprocessingDrawing" xmlns:w10="urn:schemas-microsoft-com:office:word" xmlns:w="http://schemas.openxmlformats.org/wordprocessingml/2006/main" xmlns:w14="http://schemas.microsoft.com/office/word/2010/wordml" xmlns:w15="http://schemas.microsoft.com/office/word/2012/wordml" xmlns:w16cex="http://schemas.microsoft.com/office/word/2018/wordml/cex" xmlns:w16cid="http://schemas.microsoft.com/office/word/2016/wordml/cid" xmlns:w16="http://schemas.microsoft.com/office/word/2018/wordml" xmlns:w16sdtdh="http://schemas.microsoft.com/office/word/2020/wordml/sdtdatahash" xmlns:w16se="http://schemas.microsoft.com/office/word/2015/wordml/symex" xmlns:wpg="http://schemas.microsoft.com/office/word/2010/wordprocessingGroup" xmlns:wpi="http://schemas.microsoft.com/office/word/2010/wordprocessingInk" xmlns:wne="http://schemas.microsoft.com/office/word/2006/wordml" xmlns:wps="http://schemas.microsoft.com/office/word/2010/wordprocessingShape" mc:Ignorable="w14 w15 w16se w16cid w16 w16cex w16sdtdh wp14">
+<w:ftr xmlns:wpc="http://schemas.microsoft.com/office/word/2010/wordprocessingCanvas" xmlns:cx="http://schemas.microsoft.com/office/drawing/2014/chartex" xmlns:cx1="http://schemas.microsoft.com/office/drawing/2015/9/8/chartex" xmlns:cx2="http://schemas.microsoft.com/office/drawing/2015/10/21/chartex" xmlns:cx3="http://schemas.microsoft.com/office/drawing/2016/5/9/chartex" xmlns:cx4="http://schemas.microsoft.com/office/drawing/2016/5/10/chartex" xmlns:cx5="http://schemas.microsoft.com/office/drawing/2016/5/11/chartex" xmlns:cx6="http://schemas.microsoft.com/office/drawing/2016/5/12/chartex" xmlns:cx7="http://schemas.microsoft.com/office/drawing/2016/5/13/chartex" xmlns:cx8="http://schemas.microsoft.com/office/drawing/2016/5/14/chartex" xmlns:mc="http://schemas.openxmlformats.org/markup-compatibility/2006" xmlns:aink="http://schemas.microsoft.com/office/drawing/2016/ink" xmlns:am3d="http://schemas.microsoft.com/office/drawing/2017/model3d" xmlns:o="urn:schemas-microsoft-com:office:office" xmlns:oel="http://schemas.microsoft.com/office/2019/extlst" xmlns:r="http://schemas.openxmlformats.org/officeDocument/2006/relationships" xmlns:m="http://schemas.openxmlformats.org/officeDocument/2006/math" xmlns:v="urn:schemas-microsoft-com:vml" xmlns:wp14="http://schemas.microsoft.com/office/word/2010/wordprocessingDrawing" xmlns:wp="http://schemas.openxmlformats.org/drawingml/2006/wordprocessingDrawing" xmlns:w10="urn:schemas-microsoft-com:office:word" xmlns:w="http://schemas.openxmlformats.org/wordprocessingml/2006/main" xmlns:w14="http://schemas.microsoft.com/office/word/2010/wordml" xmlns:w15="http://schemas.microsoft.com/office/word/2012/wordml" xmlns:w16cex="http://schemas.microsoft.com/office/word/2018/wordml/cex" xmlns:w16cid="http://schemas.microsoft.com/office/word/2016/wordml/cid" xmlns:w16="http://schemas.microsoft.com/office/word/2018/wordml" xmlns:w16du="http://schemas.microsoft.com/office/word/2023/wordml/word16du" xmlns:w16sdtdh="http://schemas.microsoft.com/office/word/2020/wordml/sdtdatahash" xmlns:w16se="http://schemas.microsoft.com/office/word/2015/wordml/symex" xmlns:wpg="http://schemas.microsoft.com/office/word/2010/wordprocessingGroup" xmlns:wpi="http://schemas.microsoft.com/office/word/2010/wordprocessingInk" xmlns:wne="http://schemas.microsoft.com/office/word/2006/wordml" xmlns:wps="http://schemas.microsoft.com/office/word/2010/wordprocessingShape" mc:Ignorable="w14 w15 w16se w16cid w16 w16cex w16sdtdh w16du wp14">
   <w:sdt>
     <w:sdtPr>
       <w:id w:val="-1169940729"/>
@@ -1251,7 +1697,7 @@
     <w:sdtContent>
       <w:p>
         <w:pPr>
-          <w:pStyle w:val="a9"/>
+          <w:pStyle w:val="Footer"/>
           <w:jc w:val="center"/>
         </w:pPr>
         <w:r>
@@ -1291,7 +1737,7 @@
 </file>
 
 <file path=word/footnotes.xml><?xml version="1.0" encoding="utf-8"?>
-<w:footnotes xmlns:wpc="http://schemas.microsoft.com/office/word/2010/wordprocessingCanvas" xmlns:cx="http://schemas.microsoft.com/office/drawing/2014/chartex" xmlns:cx1="http://schemas.microsoft.com/office/drawing/2015/9/8/chartex" xmlns:cx2="http://schemas.microsoft.com/office/drawing/2015/10/21/chartex" xmlns:cx3="http://schemas.microsoft.com/office/drawing/2016/5/9/chartex" xmlns:cx4="http://schemas.microsoft.com/office/drawing/2016/5/10/chartex" xmlns:cx5="http://schemas.microsoft.com/office/drawing/2016/5/11/chartex" xmlns:cx6="http://schemas.microsoft.com/office/drawing/2016/5/12/chartex" xmlns:cx7="http://schemas.microsoft.com/office/drawing/2016/5/13/chartex" xmlns:cx8="http://schemas.microsoft.com/office/drawing/2016/5/14/chartex" xmlns:mc="http://schemas.openxmlformats.org/markup-compatibility/2006" xmlns:aink="http://schemas.microsoft.com/office/drawing/2016/ink" xmlns:am3d="http://schemas.microsoft.com/office/drawing/2017/model3d" xmlns:o="urn:schemas-microsoft-com:office:office" xmlns:oel="http://schemas.microsoft.com/office/2019/extlst" xmlns:r="http://schemas.openxmlformats.org/officeDocument/2006/relationships" xmlns:m="http://schemas.openxmlformats.org/officeDocument/2006/math" xmlns:v="urn:schemas-microsoft-com:vml" xmlns:wp14="http://schemas.microsoft.com/office/word/2010/wordprocessingDrawing" xmlns:wp="http://schemas.openxmlformats.org/drawingml/2006/wordprocessingDrawing" xmlns:w10="urn:schemas-microsoft-com:office:word" xmlns:w="http://schemas.openxmlformats.org/wordprocessingml/2006/main" xmlns:w14="http://schemas.microsoft.com/office/word/2010/wordml" xmlns:w15="http://schemas.microsoft.com/office/word/2012/wordml" xmlns:w16cex="http://schemas.microsoft.com/office/word/2018/wordml/cex" xmlns:w16cid="http://schemas.microsoft.com/office/word/2016/wordml/cid" xmlns:w16="http://schemas.microsoft.com/office/word/2018/wordml" xmlns:w16sdtdh="http://schemas.microsoft.com/office/word/2020/wordml/sdtdatahash" xmlns:w16se="http://schemas.microsoft.com/office/word/2015/wordml/symex" xmlns:wpg="http://schemas.microsoft.com/office/word/2010/wordprocessingGroup" xmlns:wpi="http://schemas.microsoft.com/office/word/2010/wordprocessingInk" xmlns:wne="http://schemas.microsoft.com/office/word/2006/wordml" xmlns:wps="http://schemas.microsoft.com/office/word/2010/wordprocessingShape" mc:Ignorable="w14 w15 w16se w16cid w16 w16cex w16sdtdh wp14">
+<w:footnotes xmlns:wpc="http://schemas.microsoft.com/office/word/2010/wordprocessingCanvas" xmlns:cx="http://schemas.microsoft.com/office/drawing/2014/chartex" xmlns:cx1="http://schemas.microsoft.com/office/drawing/2015/9/8/chartex" xmlns:cx2="http://schemas.microsoft.com/office/drawing/2015/10/21/chartex" xmlns:cx3="http://schemas.microsoft.com/office/drawing/2016/5/9/chartex" xmlns:cx4="http://schemas.microsoft.com/office/drawing/2016/5/10/chartex" xmlns:cx5="http://schemas.microsoft.com/office/drawing/2016/5/11/chartex" xmlns:cx6="http://schemas.microsoft.com/office/drawing/2016/5/12/chartex" xmlns:cx7="http://schemas.microsoft.com/office/drawing/2016/5/13/chartex" xmlns:cx8="http://schemas.microsoft.com/office/drawing/2016/5/14/chartex" xmlns:mc="http://schemas.openxmlformats.org/markup-compatibility/2006" xmlns:aink="http://schemas.microsoft.com/office/drawing/2016/ink" xmlns:am3d="http://schemas.microsoft.com/office/drawing/2017/model3d" xmlns:o="urn:schemas-microsoft-com:office:office" xmlns:oel="http://schemas.microsoft.com/office/2019/extlst" xmlns:r="http://schemas.openxmlformats.org/officeDocument/2006/relationships" xmlns:m="http://schemas.openxmlformats.org/officeDocument/2006/math" xmlns:v="urn:schemas-microsoft-com:vml" xmlns:wp14="http://schemas.microsoft.com/office/word/2010/wordprocessingDrawing" xmlns:wp="http://schemas.openxmlformats.org/drawingml/2006/wordprocessingDrawing" xmlns:w10="urn:schemas-microsoft-com:office:word" xmlns:w="http://schemas.openxmlformats.org/wordprocessingml/2006/main" xmlns:w14="http://schemas.microsoft.com/office/word/2010/wordml" xmlns:w15="http://schemas.microsoft.com/office/word/2012/wordml" xmlns:w16cex="http://schemas.microsoft.com/office/word/2018/wordml/cex" xmlns:w16cid="http://schemas.microsoft.com/office/word/2016/wordml/cid" xmlns:w16="http://schemas.microsoft.com/office/word/2018/wordml" xmlns:w16du="http://schemas.microsoft.com/office/word/2023/wordml/word16du" xmlns:w16sdtdh="http://schemas.microsoft.com/office/word/2020/wordml/sdtdatahash" xmlns:w16se="http://schemas.microsoft.com/office/word/2015/wordml/symex" xmlns:wpg="http://schemas.microsoft.com/office/word/2010/wordprocessingGroup" xmlns:wpi="http://schemas.microsoft.com/office/word/2010/wordprocessingInk" xmlns:wne="http://schemas.microsoft.com/office/word/2006/wordml" xmlns:wps="http://schemas.microsoft.com/office/word/2010/wordprocessingShape" mc:Ignorable="w14 w15 w16se w16cid w16 w16cex w16sdtdh w16du wp14">
   <w:footnote w:type="separator" w:id="-1">
     <w:p>
       <w:r>
@@ -1313,7 +1759,7 @@
 </file>
 
 <file path=word/numbering.xml><?xml version="1.0" encoding="utf-8"?>
-<w:numbering xmlns:wpc="http://schemas.microsoft.com/office/word/2010/wordprocessingCanvas" xmlns:cx="http://schemas.microsoft.com/office/drawing/2014/chartex" xmlns:cx1="http://schemas.microsoft.com/office/drawing/2015/9/8/chartex" xmlns:cx2="http://schemas.microsoft.com/office/drawing/2015/10/21/chartex" xmlns:cx3="http://schemas.microsoft.com/office/drawing/2016/5/9/chartex" xmlns:cx4="http://schemas.microsoft.com/office/drawing/2016/5/10/chartex" xmlns:cx5="http://schemas.microsoft.com/office/drawing/2016/5/11/chartex" xmlns:cx6="http://schemas.microsoft.com/office/drawing/2016/5/12/chartex" xmlns:cx7="http://schemas.microsoft.com/office/drawing/2016/5/13/chartex" xmlns:cx8="http://schemas.microsoft.com/office/drawing/2016/5/14/chartex" xmlns:mc="http://schemas.openxmlformats.org/markup-compatibility/2006" xmlns:aink="http://schemas.microsoft.com/office/drawing/2016/ink" xmlns:am3d="http://schemas.microsoft.com/office/drawing/2017/model3d" xmlns:o="urn:schemas-microsoft-com:office:office" xmlns:oel="http://schemas.microsoft.com/office/2019/extlst" xmlns:r="http://schemas.openxmlformats.org/officeDocument/2006/relationships" xmlns:m="http://schemas.openxmlformats.org/officeDocument/2006/math" xmlns:v="urn:schemas-microsoft-com:vml" xmlns:wp14="http://schemas.microsoft.com/office/word/2010/wordprocessingDrawing" xmlns:wp="http://schemas.openxmlformats.org/drawingml/2006/wordprocessingDrawing" xmlns:w10="urn:schemas-microsoft-com:office:word" xmlns:w="http://schemas.openxmlformats.org/wordprocessingml/2006/main" xmlns:w14="http://schemas.microsoft.com/office/word/2010/wordml" xmlns:w15="http://schemas.microsoft.com/office/word/2012/wordml" xmlns:w16cex="http://schemas.microsoft.com/office/word/2018/wordml/cex" xmlns:w16cid="http://schemas.microsoft.com/office/word/2016/wordml/cid" xmlns:w16="http://schemas.microsoft.com/office/word/2018/wordml" xmlns:w16sdtdh="http://schemas.microsoft.com/office/word/2020/wordml/sdtdatahash" xmlns:w16se="http://schemas.microsoft.com/office/word/2015/wordml/symex" xmlns:wpg="http://schemas.microsoft.com/office/word/2010/wordprocessingGroup" xmlns:wpi="http://schemas.microsoft.com/office/word/2010/wordprocessingInk" xmlns:wne="http://schemas.microsoft.com/office/word/2006/wordml" xmlns:wps="http://schemas.microsoft.com/office/word/2010/wordprocessingShape" mc:Ignorable="w14 w15 w16se w16cid w16 w16cex w16sdtdh wp14">
+<w:numbering xmlns:wpc="http://schemas.microsoft.com/office/word/2010/wordprocessingCanvas" xmlns:cx="http://schemas.microsoft.com/office/drawing/2014/chartex" xmlns:cx1="http://schemas.microsoft.com/office/drawing/2015/9/8/chartex" xmlns:cx2="http://schemas.microsoft.com/office/drawing/2015/10/21/chartex" xmlns:cx3="http://schemas.microsoft.com/office/drawing/2016/5/9/chartex" xmlns:cx4="http://schemas.microsoft.com/office/drawing/2016/5/10/chartex" xmlns:cx5="http://schemas.microsoft.com/office/drawing/2016/5/11/chartex" xmlns:cx6="http://schemas.microsoft.com/office/drawing/2016/5/12/chartex" xmlns:cx7="http://schemas.microsoft.com/office/drawing/2016/5/13/chartex" xmlns:cx8="http://schemas.microsoft.com/office/drawing/2016/5/14/chartex" xmlns:mc="http://schemas.openxmlformats.org/markup-compatibility/2006" xmlns:aink="http://schemas.microsoft.com/office/drawing/2016/ink" xmlns:am3d="http://schemas.microsoft.com/office/drawing/2017/model3d" xmlns:o="urn:schemas-microsoft-com:office:office" xmlns:oel="http://schemas.microsoft.com/office/2019/extlst" xmlns:r="http://schemas.openxmlformats.org/officeDocument/2006/relationships" xmlns:m="http://schemas.openxmlformats.org/officeDocument/2006/math" xmlns:v="urn:schemas-microsoft-com:vml" xmlns:wp14="http://schemas.microsoft.com/office/word/2010/wordprocessingDrawing" xmlns:wp="http://schemas.openxmlformats.org/drawingml/2006/wordprocessingDrawing" xmlns:w10="urn:schemas-microsoft-com:office:word" xmlns:w="http://schemas.openxmlformats.org/wordprocessingml/2006/main" xmlns:w14="http://schemas.microsoft.com/office/word/2010/wordml" xmlns:w15="http://schemas.microsoft.com/office/word/2012/wordml" xmlns:w16cex="http://schemas.microsoft.com/office/word/2018/wordml/cex" xmlns:w16cid="http://schemas.microsoft.com/office/word/2016/wordml/cid" xmlns:w16="http://schemas.microsoft.com/office/word/2018/wordml" xmlns:w16du="http://schemas.microsoft.com/office/word/2023/wordml/word16du" xmlns:w16sdtdh="http://schemas.microsoft.com/office/word/2020/wordml/sdtdatahash" xmlns:w16se="http://schemas.microsoft.com/office/word/2015/wordml/symex" xmlns:wpg="http://schemas.microsoft.com/office/word/2010/wordprocessingGroup" xmlns:wpi="http://schemas.microsoft.com/office/word/2010/wordprocessingInk" xmlns:wne="http://schemas.microsoft.com/office/word/2006/wordml" xmlns:wps="http://schemas.microsoft.com/office/word/2010/wordprocessingShape" mc:Ignorable="w14 w15 w16se w16cid w16 w16cex w16sdtdh w16du wp14">
   <w:abstractNum w:abstractNumId="0" w15:restartNumberingAfterBreak="0">
     <w:nsid w:val="0A2E40CB"/>
     <w:multiLevelType w:val="hybridMultilevel"/>
@@ -3019,7 +3465,7 @@
     <w:lvl w:ilvl="0">
       <w:start w:val="1"/>
       <w:numFmt w:val="decimal"/>
-      <w:pStyle w:val="1"/>
+      <w:pStyle w:val="Heading1"/>
       <w:lvlText w:val="%1."/>
       <w:lvlJc w:val="left"/>
       <w:pPr>
@@ -5711,7 +6157,7 @@
 </file>
 
 <file path=word/styles.xml><?xml version="1.0" encoding="utf-8"?>
-<w:styles xmlns:mc="http://schemas.openxmlformats.org/markup-compatibility/2006" xmlns:r="http://schemas.openxmlformats.org/officeDocument/2006/relationships" xmlns:w="http://schemas.openxmlformats.org/wordprocessingml/2006/main" xmlns:w14="http://schemas.microsoft.com/office/word/2010/wordml" xmlns:w15="http://schemas.microsoft.com/office/word/2012/wordml" xmlns:w16cex="http://schemas.microsoft.com/office/word/2018/wordml/cex" xmlns:w16cid="http://schemas.microsoft.com/office/word/2016/wordml/cid" xmlns:w16="http://schemas.microsoft.com/office/word/2018/wordml" xmlns:w16sdtdh="http://schemas.microsoft.com/office/word/2020/wordml/sdtdatahash" xmlns:w16se="http://schemas.microsoft.com/office/word/2015/wordml/symex" mc:Ignorable="w14 w15 w16se w16cid w16 w16cex w16sdtdh">
+<w:styles xmlns:mc="http://schemas.openxmlformats.org/markup-compatibility/2006" xmlns:r="http://schemas.openxmlformats.org/officeDocument/2006/relationships" xmlns:w="http://schemas.openxmlformats.org/wordprocessingml/2006/main" xmlns:w14="http://schemas.microsoft.com/office/word/2010/wordml" xmlns:w15="http://schemas.microsoft.com/office/word/2012/wordml" xmlns:w16cex="http://schemas.microsoft.com/office/word/2018/wordml/cex" xmlns:w16cid="http://schemas.microsoft.com/office/word/2016/wordml/cid" xmlns:w16="http://schemas.microsoft.com/office/word/2018/wordml" xmlns:w16du="http://schemas.microsoft.com/office/word/2023/wordml/word16du" xmlns:w16sdtdh="http://schemas.microsoft.com/office/word/2020/wordml/sdtdatahash" xmlns:w16se="http://schemas.microsoft.com/office/word/2015/wordml/symex" mc:Ignorable="w14 w15 w16se w16cid w16 w16cex w16sdtdh w16du">
   <w:docDefaults>
     <w:rPrDefault>
       <w:rPr>
@@ -6105,26 +6551,26 @@
     <w:lsdException w:name="Unresolved Mention" w:semiHidden="1" w:unhideWhenUsed="1"/>
     <w:lsdException w:name="Smart Link" w:semiHidden="1" w:unhideWhenUsed="1"/>
   </w:latentStyles>
-  <w:style w:type="paragraph" w:default="1" w:styleId="a">
+  <w:style w:type="paragraph" w:default="1" w:styleId="Normal">
     <w:name w:val="Normal"/>
     <w:qFormat/>
-    <w:rsid w:val="00DF69B4"/>
+    <w:rsid w:val="002F1E2C"/>
     <w:pPr>
       <w:spacing w:after="0" w:line="240" w:lineRule="auto"/>
     </w:pPr>
     <w:rPr>
       <w:rFonts w:ascii="TH Sarabun New" w:hAnsi="TH Sarabun New" w:cs="TH Sarabun New"/>
-      <w:sz w:val="28"/>
+      <w:sz w:val="24"/>
     </w:rPr>
   </w:style>
-  <w:style w:type="paragraph" w:styleId="1">
+  <w:style w:type="paragraph" w:styleId="Heading1">
     <w:name w:val="heading 1"/>
-    <w:basedOn w:val="a"/>
-    <w:next w:val="a"/>
-    <w:link w:val="10"/>
+    <w:basedOn w:val="Normal"/>
+    <w:next w:val="Normal"/>
+    <w:link w:val="Heading1Char"/>
     <w:uiPriority w:val="9"/>
     <w:qFormat/>
-    <w:rsid w:val="009E547E"/>
+    <w:rsid w:val="004E4DB6"/>
     <w:pPr>
       <w:keepNext/>
       <w:keepLines/>
@@ -6138,11 +6584,11 @@
       <w:rFonts w:eastAsiaTheme="majorEastAsia"/>
     </w:rPr>
   </w:style>
-  <w:style w:type="paragraph" w:styleId="2">
+  <w:style w:type="paragraph" w:styleId="Heading2">
     <w:name w:val="heading 2"/>
-    <w:basedOn w:val="1"/>
-    <w:next w:val="a"/>
-    <w:link w:val="20"/>
+    <w:basedOn w:val="Heading1"/>
+    <w:next w:val="Normal"/>
+    <w:link w:val="Heading2Char"/>
     <w:uiPriority w:val="9"/>
     <w:unhideWhenUsed/>
     <w:qFormat/>
@@ -6155,10 +6601,10 @@
       <w:outlineLvl w:val="1"/>
     </w:pPr>
   </w:style>
-  <w:style w:type="paragraph" w:styleId="3">
+  <w:style w:type="paragraph" w:styleId="Heading3">
     <w:name w:val="heading 3"/>
-    <w:basedOn w:val="a"/>
-    <w:link w:val="30"/>
+    <w:basedOn w:val="Normal"/>
+    <w:link w:val="Heading3Char"/>
     <w:uiPriority w:val="9"/>
     <w:unhideWhenUsed/>
     <w:qFormat/>
@@ -6170,13 +6616,13 @@
       <w:outlineLvl w:val="2"/>
     </w:pPr>
   </w:style>
-  <w:style w:type="character" w:default="1" w:styleId="a0">
+  <w:style w:type="character" w:default="1" w:styleId="DefaultParagraphFont">
     <w:name w:val="Default Paragraph Font"/>
     <w:uiPriority w:val="1"/>
     <w:semiHidden/>
     <w:unhideWhenUsed/>
   </w:style>
-  <w:style w:type="table" w:default="1" w:styleId="a1">
+  <w:style w:type="table" w:default="1" w:styleId="TableNormal">
     <w:name w:val="Normal Table"/>
     <w:uiPriority w:val="99"/>
     <w:semiHidden/>
@@ -6191,17 +6637,17 @@
       </w:tblCellMar>
     </w:tblPr>
   </w:style>
-  <w:style w:type="numbering" w:default="1" w:styleId="a2">
+  <w:style w:type="numbering" w:default="1" w:styleId="NoList">
     <w:name w:val="No List"/>
     <w:uiPriority w:val="99"/>
     <w:semiHidden/>
     <w:unhideWhenUsed/>
   </w:style>
-  <w:style w:type="paragraph" w:styleId="a3">
+  <w:style w:type="paragraph" w:styleId="Title">
     <w:name w:val="Title"/>
-    <w:basedOn w:val="a"/>
-    <w:next w:val="a"/>
-    <w:link w:val="a4"/>
+    <w:basedOn w:val="Normal"/>
+    <w:next w:val="Normal"/>
+    <w:link w:val="TitleChar"/>
     <w:uiPriority w:val="10"/>
     <w:qFormat/>
     <w:rsid w:val="0030200B"/>
@@ -6217,10 +6663,10 @@
       <w:kern w:val="28"/>
     </w:rPr>
   </w:style>
-  <w:style w:type="character" w:customStyle="1" w:styleId="a4">
-    <w:name w:val="ชื่อเรื่อง อักขระ"/>
-    <w:basedOn w:val="a0"/>
-    <w:link w:val="a3"/>
+  <w:style w:type="character" w:customStyle="1" w:styleId="TitleChar">
+    <w:name w:val="Title Char"/>
+    <w:basedOn w:val="DefaultParagraphFont"/>
+    <w:link w:val="Title"/>
     <w:uiPriority w:val="10"/>
     <w:rsid w:val="0030200B"/>
     <w:rPr>
@@ -6232,20 +6678,20 @@
       <w:sz w:val="28"/>
     </w:rPr>
   </w:style>
-  <w:style w:type="character" w:customStyle="1" w:styleId="10">
-    <w:name w:val="หัวเรื่อง 1 อักขระ"/>
-    <w:basedOn w:val="a0"/>
-    <w:link w:val="1"/>
+  <w:style w:type="character" w:customStyle="1" w:styleId="Heading1Char">
+    <w:name w:val="Heading 1 Char"/>
+    <w:basedOn w:val="DefaultParagraphFont"/>
+    <w:link w:val="Heading1"/>
     <w:uiPriority w:val="9"/>
-    <w:rsid w:val="009E547E"/>
+    <w:rsid w:val="004E4DB6"/>
     <w:rPr>
       <w:rFonts w:ascii="TH Sarabun New" w:eastAsiaTheme="majorEastAsia" w:hAnsi="TH Sarabun New" w:cs="TH Sarabun New"/>
-      <w:sz w:val="28"/>
+      <w:sz w:val="24"/>
     </w:rPr>
   </w:style>
-  <w:style w:type="paragraph" w:styleId="a5">
+  <w:style w:type="paragraph" w:styleId="ListParagraph">
     <w:name w:val="List Paragraph"/>
-    <w:basedOn w:val="a"/>
+    <w:basedOn w:val="Normal"/>
     <w:uiPriority w:val="34"/>
     <w:qFormat/>
     <w:rsid w:val="00A851D3"/>
@@ -6254,7 +6700,7 @@
       <w:contextualSpacing/>
     </w:pPr>
   </w:style>
-  <w:style w:type="paragraph" w:styleId="a6">
+  <w:style w:type="paragraph" w:styleId="Revision">
     <w:name w:val="Revision"/>
     <w:hidden/>
     <w:uiPriority w:val="99"/>
@@ -6269,10 +6715,10 @@
       <w:szCs w:val="35"/>
     </w:rPr>
   </w:style>
-  <w:style w:type="character" w:customStyle="1" w:styleId="20">
-    <w:name w:val="หัวเรื่อง 2 อักขระ"/>
-    <w:basedOn w:val="a0"/>
-    <w:link w:val="2"/>
+  <w:style w:type="character" w:customStyle="1" w:styleId="Heading2Char">
+    <w:name w:val="Heading 2 Char"/>
+    <w:basedOn w:val="DefaultParagraphFont"/>
+    <w:link w:val="Heading2"/>
     <w:uiPriority w:val="9"/>
     <w:rsid w:val="009E547E"/>
     <w:rPr>
@@ -6280,10 +6726,10 @@
       <w:sz w:val="28"/>
     </w:rPr>
   </w:style>
-  <w:style w:type="character" w:customStyle="1" w:styleId="30">
-    <w:name w:val="หัวเรื่อง 3 อักขระ"/>
-    <w:basedOn w:val="a0"/>
-    <w:link w:val="3"/>
+  <w:style w:type="character" w:customStyle="1" w:styleId="Heading3Char">
+    <w:name w:val="Heading 3 Char"/>
+    <w:basedOn w:val="DefaultParagraphFont"/>
+    <w:link w:val="Heading3"/>
     <w:uiPriority w:val="9"/>
     <w:rsid w:val="009E547E"/>
     <w:rPr>
@@ -6291,10 +6737,10 @@
       <w:sz w:val="28"/>
     </w:rPr>
   </w:style>
-  <w:style w:type="paragraph" w:styleId="a7">
+  <w:style w:type="paragraph" w:styleId="Header">
     <w:name w:val="header"/>
-    <w:basedOn w:val="a"/>
-    <w:link w:val="a8"/>
+    <w:basedOn w:val="Normal"/>
+    <w:link w:val="HeaderChar"/>
     <w:uiPriority w:val="99"/>
     <w:unhideWhenUsed/>
     <w:rsid w:val="00651A09"/>
@@ -6309,10 +6755,10 @@
       <w:szCs w:val="35"/>
     </w:rPr>
   </w:style>
-  <w:style w:type="character" w:customStyle="1" w:styleId="a8">
-    <w:name w:val="หัวกระดาษ อักขระ"/>
-    <w:basedOn w:val="a0"/>
-    <w:link w:val="a7"/>
+  <w:style w:type="character" w:customStyle="1" w:styleId="HeaderChar">
+    <w:name w:val="Header Char"/>
+    <w:basedOn w:val="DefaultParagraphFont"/>
+    <w:link w:val="Header"/>
     <w:uiPriority w:val="99"/>
     <w:rsid w:val="00651A09"/>
     <w:rPr>
@@ -6321,10 +6767,10 @@
       <w:szCs w:val="35"/>
     </w:rPr>
   </w:style>
-  <w:style w:type="paragraph" w:styleId="a9">
+  <w:style w:type="paragraph" w:styleId="Footer">
     <w:name w:val="footer"/>
-    <w:basedOn w:val="a"/>
-    <w:link w:val="aa"/>
+    <w:basedOn w:val="Normal"/>
+    <w:link w:val="FooterChar"/>
     <w:uiPriority w:val="99"/>
     <w:unhideWhenUsed/>
     <w:rsid w:val="00651A09"/>
@@ -6339,10 +6785,10 @@
       <w:szCs w:val="35"/>
     </w:rPr>
   </w:style>
-  <w:style w:type="character" w:customStyle="1" w:styleId="aa">
-    <w:name w:val="ท้ายกระดาษ อักขระ"/>
-    <w:basedOn w:val="a0"/>
-    <w:link w:val="a9"/>
+  <w:style w:type="character" w:customStyle="1" w:styleId="FooterChar">
+    <w:name w:val="Footer Char"/>
+    <w:basedOn w:val="DefaultParagraphFont"/>
+    <w:link w:val="Footer"/>
     <w:uiPriority w:val="99"/>
     <w:rsid w:val="00651A09"/>
     <w:rPr>

</xml_diff>

<commit_message>
feat: update tabee table on inu and word report
</commit_message>
<xml_diff>
--- a/public/template.docx
+++ b/public/template.docx
@@ -1,6 +1,6 @@
 
 <file path=word/document.xml><?xml version="1.0" encoding="utf-8"?>
-<w:document xmlns:wpc="http://schemas.microsoft.com/office/word/2010/wordprocessingCanvas" xmlns:cx="http://schemas.microsoft.com/office/drawing/2014/chartex" xmlns:cx1="http://schemas.microsoft.com/office/drawing/2015/9/8/chartex" xmlns:cx2="http://schemas.microsoft.com/office/drawing/2015/10/21/chartex" xmlns:cx3="http://schemas.microsoft.com/office/drawing/2016/5/9/chartex" xmlns:cx4="http://schemas.microsoft.com/office/drawing/2016/5/10/chartex" xmlns:cx5="http://schemas.microsoft.com/office/drawing/2016/5/11/chartex" xmlns:cx6="http://schemas.microsoft.com/office/drawing/2016/5/12/chartex" xmlns:cx7="http://schemas.microsoft.com/office/drawing/2016/5/13/chartex" xmlns:cx8="http://schemas.microsoft.com/office/drawing/2016/5/14/chartex" xmlns:mc="http://schemas.openxmlformats.org/markup-compatibility/2006" xmlns:aink="http://schemas.microsoft.com/office/drawing/2016/ink" xmlns:am3d="http://schemas.microsoft.com/office/drawing/2017/model3d" xmlns:o="urn:schemas-microsoft-com:office:office" xmlns:oel="http://schemas.microsoft.com/office/2019/extlst" xmlns:r="http://schemas.openxmlformats.org/officeDocument/2006/relationships" xmlns:m="http://schemas.openxmlformats.org/officeDocument/2006/math" xmlns:v="urn:schemas-microsoft-com:vml" xmlns:wp14="http://schemas.microsoft.com/office/word/2010/wordprocessingDrawing" xmlns:wp="http://schemas.openxmlformats.org/drawingml/2006/wordprocessingDrawing" xmlns:w10="urn:schemas-microsoft-com:office:word" xmlns:w="http://schemas.openxmlformats.org/wordprocessingml/2006/main" xmlns:w14="http://schemas.microsoft.com/office/word/2010/wordml" xmlns:w15="http://schemas.microsoft.com/office/word/2012/wordml" xmlns:w16cex="http://schemas.microsoft.com/office/word/2018/wordml/cex" xmlns:w16cid="http://schemas.microsoft.com/office/word/2016/wordml/cid" xmlns:w16="http://schemas.microsoft.com/office/word/2018/wordml" xmlns:w16du="http://schemas.microsoft.com/office/word/2023/wordml/word16du" xmlns:w16sdtdh="http://schemas.microsoft.com/office/word/2020/wordml/sdtdatahash" xmlns:w16se="http://schemas.microsoft.com/office/word/2015/wordml/symex" xmlns:wpg="http://schemas.microsoft.com/office/word/2010/wordprocessingGroup" xmlns:wpi="http://schemas.microsoft.com/office/word/2010/wordprocessingInk" xmlns:wne="http://schemas.microsoft.com/office/word/2006/wordml" xmlns:wps="http://schemas.microsoft.com/office/word/2010/wordprocessingShape" mc:Ignorable="w14 w15 w16se w16cid w16 w16cex w16sdtdh w16du wp14">
+<w:document xmlns:wpc="http://schemas.microsoft.com/office/word/2010/wordprocessingCanvas" xmlns:cx="http://schemas.microsoft.com/office/drawing/2014/chartex" xmlns:cx1="http://schemas.microsoft.com/office/drawing/2015/9/8/chartex" xmlns:cx2="http://schemas.microsoft.com/office/drawing/2015/10/21/chartex" xmlns:cx3="http://schemas.microsoft.com/office/drawing/2016/5/9/chartex" xmlns:cx4="http://schemas.microsoft.com/office/drawing/2016/5/10/chartex" xmlns:cx5="http://schemas.microsoft.com/office/drawing/2016/5/11/chartex" xmlns:cx6="http://schemas.microsoft.com/office/drawing/2016/5/12/chartex" xmlns:cx7="http://schemas.microsoft.com/office/drawing/2016/5/13/chartex" xmlns:cx8="http://schemas.microsoft.com/office/drawing/2016/5/14/chartex" xmlns:mc="http://schemas.openxmlformats.org/markup-compatibility/2006" xmlns:aink="http://schemas.microsoft.com/office/drawing/2016/ink" xmlns:am3d="http://schemas.microsoft.com/office/drawing/2017/model3d" xmlns:o="urn:schemas-microsoft-com:office:office" xmlns:oel="http://schemas.microsoft.com/office/2019/extlst" xmlns:r="http://schemas.openxmlformats.org/officeDocument/2006/relationships" xmlns:m="http://schemas.openxmlformats.org/officeDocument/2006/math" xmlns:v="urn:schemas-microsoft-com:vml" xmlns:wp14="http://schemas.microsoft.com/office/word/2010/wordprocessingDrawing" xmlns:wp="http://schemas.openxmlformats.org/drawingml/2006/wordprocessingDrawing" xmlns:w10="urn:schemas-microsoft-com:office:word" xmlns:w="http://schemas.openxmlformats.org/wordprocessingml/2006/main" xmlns:w14="http://schemas.microsoft.com/office/word/2010/wordml" xmlns:w15="http://schemas.microsoft.com/office/word/2012/wordml" xmlns:w16cex="http://schemas.microsoft.com/office/word/2018/wordml/cex" xmlns:w16cid="http://schemas.microsoft.com/office/word/2016/wordml/cid" xmlns:w16="http://schemas.microsoft.com/office/word/2018/wordml" xmlns:w16sdtdh="http://schemas.microsoft.com/office/word/2020/wordml/sdtdatahash" xmlns:w16se="http://schemas.microsoft.com/office/word/2015/wordml/symex" xmlns:wpg="http://schemas.microsoft.com/office/word/2010/wordprocessingGroup" xmlns:wpi="http://schemas.microsoft.com/office/word/2010/wordprocessingInk" xmlns:wne="http://schemas.microsoft.com/office/word/2006/wordml" xmlns:wps="http://schemas.microsoft.com/office/word/2010/wordprocessingShape" mc:Ignorable="w14 w15 w16se w16cid w16 w16cex w16sdtdh wp14">
   <w:body>
     <w:p>
       <w:pPr>
@@ -48,21 +48,18 @@
         </w:rPr>
         <w:t>{{</w:t>
       </w:r>
-      <w:proofErr w:type="spellStart"/>
       <w:r>
         <w:rPr>
           <w:szCs w:val="24"/>
         </w:rPr>
         <w:t>info.course_code</w:t>
       </w:r>
-      <w:proofErr w:type="spellEnd"/>
       <w:r>
         <w:rPr>
           <w:szCs w:val="24"/>
         </w:rPr>
         <w:t>}} {{</w:t>
       </w:r>
-      <w:proofErr w:type="spellStart"/>
       <w:r>
         <w:rPr>
           <w:szCs w:val="24"/>
@@ -85,14 +82,7 @@
         <w:rPr>
           <w:szCs w:val="24"/>
         </w:rPr>
-        <w:t>name</w:t>
-      </w:r>
-      <w:proofErr w:type="spellEnd"/>
-      <w:r>
-        <w:rPr>
-          <w:szCs w:val="24"/>
-        </w:rPr>
-        <w:t>}}</w:t>
+        <w:t>name}}</w:t>
       </w:r>
     </w:p>
     <w:p>
@@ -130,7 +120,6 @@
         </w:rPr>
         <w:t>{{</w:t>
       </w:r>
-      <w:proofErr w:type="spellStart"/>
       <w:r>
         <w:rPr>
           <w:szCs w:val="24"/>
@@ -153,14 +142,7 @@
         <w:rPr>
           <w:szCs w:val="24"/>
         </w:rPr>
-        <w:t>lecturer</w:t>
-      </w:r>
-      <w:proofErr w:type="spellEnd"/>
-      <w:r>
-        <w:rPr>
-          <w:szCs w:val="24"/>
-        </w:rPr>
-        <w:t>}}</w:t>
+        <w:t>lecturer}}</w:t>
       </w:r>
     </w:p>
     <w:p>
@@ -255,22 +237,7 @@
         <w:rPr>
           <w:szCs w:val="24"/>
         </w:rPr>
-        <w:t>{{</w:t>
-      </w:r>
-      <w:proofErr w:type="spellStart"/>
-      <w:proofErr w:type="gramStart"/>
-      <w:r>
-        <w:rPr>
-          <w:szCs w:val="24"/>
-        </w:rPr>
-        <w:t>summary.teaching</w:t>
-      </w:r>
-      <w:proofErr w:type="gramEnd"/>
-      <w:r>
-        <w:rPr>
-          <w:szCs w:val="24"/>
-        </w:rPr>
-        <w:t>_method</w:t>
+        <w:t>{{summary.teaching_method</w:t>
       </w:r>
       <w:r>
         <w:rPr>
@@ -278,7 +245,6 @@
         </w:rPr>
         <w:t>s</w:t>
       </w:r>
-      <w:proofErr w:type="spellEnd"/>
       <w:r>
         <w:rPr>
           <w:szCs w:val="24"/>
@@ -338,29 +304,7 @@
         <w:rPr>
           <w:szCs w:val="24"/>
         </w:rPr>
-        <w:t>{{</w:t>
-      </w:r>
-      <w:proofErr w:type="spellStart"/>
-      <w:proofErr w:type="gramStart"/>
-      <w:r>
-        <w:rPr>
-          <w:szCs w:val="24"/>
-        </w:rPr>
-        <w:t>summary.online</w:t>
-      </w:r>
-      <w:proofErr w:type="gramEnd"/>
-      <w:r>
-        <w:rPr>
-          <w:szCs w:val="24"/>
-        </w:rPr>
-        <w:t>_tool</w:t>
-      </w:r>
-      <w:proofErr w:type="spellEnd"/>
-      <w:r>
-        <w:rPr>
-          <w:szCs w:val="24"/>
-        </w:rPr>
-        <w:t>}}</w:t>
+        <w:t>{{summary.online_tool}}</w:t>
       </w:r>
     </w:p>
     <w:p>
@@ -420,23 +364,7 @@
         <w:rPr>
           <w:szCs w:val="24"/>
         </w:rPr>
-        <w:t>{{</w:t>
-      </w:r>
-      <w:proofErr w:type="spellStart"/>
-      <w:proofErr w:type="gramStart"/>
-      <w:r>
-        <w:rPr>
-          <w:szCs w:val="24"/>
-        </w:rPr>
-        <w:t>summary.objectives</w:t>
-      </w:r>
-      <w:proofErr w:type="spellEnd"/>
-      <w:proofErr w:type="gramEnd"/>
-      <w:r>
-        <w:rPr>
-          <w:szCs w:val="24"/>
-        </w:rPr>
-        <w:t>}}</w:t>
+        <w:t>{{summary.objectives}}</w:t>
       </w:r>
       <w:r>
         <w:rPr>
@@ -579,8 +507,6 @@
         </w:rPr>
         <w:t>{{</w:t>
       </w:r>
-      <w:proofErr w:type="spellStart"/>
-      <w:proofErr w:type="gramStart"/>
       <w:r>
         <w:rPr>
           <w:szCs w:val="24"/>
@@ -591,21 +517,7 @@
         <w:rPr>
           <w:szCs w:val="24"/>
         </w:rPr>
-        <w:t>.grade</w:t>
-      </w:r>
-      <w:proofErr w:type="gramEnd"/>
-      <w:r>
-        <w:rPr>
-          <w:szCs w:val="24"/>
-        </w:rPr>
-        <w:t>_distribution_image</w:t>
-      </w:r>
-      <w:proofErr w:type="spellEnd"/>
-      <w:r>
-        <w:rPr>
-          <w:szCs w:val="24"/>
-        </w:rPr>
-        <w:t>}}</w:t>
+        <w:t>.grade_distribution_image}}</w:t>
       </w:r>
     </w:p>
     <w:p>
@@ -662,8 +574,6 @@
         </w:rPr>
         <w:t>{{</w:t>
       </w:r>
-      <w:proofErr w:type="spellStart"/>
-      <w:proofErr w:type="gramStart"/>
       <w:r>
         <w:rPr>
           <w:szCs w:val="24"/>
@@ -674,21 +584,7 @@
         <w:rPr>
           <w:szCs w:val="24"/>
         </w:rPr>
-        <w:t>.grade</w:t>
-      </w:r>
-      <w:proofErr w:type="gramEnd"/>
-      <w:r>
-        <w:rPr>
-          <w:szCs w:val="24"/>
-        </w:rPr>
-        <w:t>_distribution_table</w:t>
-      </w:r>
-      <w:proofErr w:type="spellEnd"/>
-      <w:r>
-        <w:rPr>
-          <w:szCs w:val="24"/>
-        </w:rPr>
-        <w:t>}}</w:t>
+        <w:t>.grade_distribution_table}}</w:t>
       </w:r>
     </w:p>
     <w:p>
@@ -768,7 +664,39 @@
           <w:bCs/>
           <w:szCs w:val="24"/>
         </w:rPr>
-        <w:t>Program Learning Outcomes: PLO / Program Outcomes: PO / Student Outcomes: SO)</w:t>
+        <w:t xml:space="preserve">Program Learning Outcomes: PLO / Program Outcomes: PO / </w:t>
+      </w:r>
+      <w:r>
+        <w:rPr>
+          <w:b/>
+          <w:bCs/>
+          <w:szCs w:val="24"/>
+        </w:rPr>
+        <w:t xml:space="preserve">Course Learning </w:t>
+      </w:r>
+      <w:r>
+        <w:rPr>
+          <w:b/>
+          <w:bCs/>
+          <w:szCs w:val="24"/>
+        </w:rPr>
+        <w:t xml:space="preserve"> Outcomes: </w:t>
+      </w:r>
+      <w:r>
+        <w:rPr>
+          <w:b/>
+          <w:bCs/>
+          <w:szCs w:val="24"/>
+        </w:rPr>
+        <w:t>CLO</w:t>
+      </w:r>
+      <w:r>
+        <w:rPr>
+          <w:b/>
+          <w:bCs/>
+          <w:szCs w:val="24"/>
+        </w:rPr>
+        <w:t>)</w:t>
       </w:r>
     </w:p>
     <w:p>
@@ -793,8 +721,6 @@
         </w:rPr>
         <w:t>{{</w:t>
       </w:r>
-      <w:proofErr w:type="spellStart"/>
-      <w:proofErr w:type="gramStart"/>
       <w:r>
         <w:rPr>
           <w:szCs w:val="24"/>
@@ -813,19 +739,11 @@
         </w:rPr>
         <w:t>tabee</w:t>
       </w:r>
-      <w:proofErr w:type="gramEnd"/>
-      <w:r>
-        <w:rPr>
-          <w:szCs w:val="24"/>
-        </w:rPr>
-        <w:t>_outcomes</w:t>
-      </w:r>
-      <w:proofErr w:type="spellEnd"/>
-      <w:r>
-        <w:rPr>
-          <w:szCs w:val="24"/>
-        </w:rPr>
-        <w:t>}}</w:t>
+      <w:r>
+        <w:rPr>
+          <w:szCs w:val="24"/>
+        </w:rPr>
+        <w:t>_outcomes}}</w:t>
       </w:r>
     </w:p>
     <w:p>
@@ -900,8 +818,6 @@
         </w:rPr>
         <w:t>{{</w:t>
       </w:r>
-      <w:proofErr w:type="spellStart"/>
-      <w:proofErr w:type="gramStart"/>
       <w:r>
         <w:rPr>
           <w:szCs w:val="24"/>
@@ -912,14 +828,7 @@
         <w:rPr>
           <w:szCs w:val="24"/>
         </w:rPr>
-        <w:t>.tabee</w:t>
-      </w:r>
-      <w:proofErr w:type="gramEnd"/>
-      <w:r>
-        <w:rPr>
-          <w:szCs w:val="24"/>
-        </w:rPr>
-        <w:t>_outcome</w:t>
+        <w:t>.tabee_outcome</w:t>
       </w:r>
       <w:r>
         <w:rPr>
@@ -927,7 +836,6 @@
         </w:rPr>
         <w:t>_table</w:t>
       </w:r>
-      <w:proofErr w:type="spellEnd"/>
       <w:r>
         <w:rPr>
           <w:szCs w:val="24"/>
@@ -1035,21 +943,7 @@
         <w:rPr>
           <w:szCs w:val="24"/>
         </w:rPr>
-        <w:t>{{</w:t>
-      </w:r>
-      <w:proofErr w:type="spellStart"/>
-      <w:r>
-        <w:rPr>
-          <w:szCs w:val="24"/>
-        </w:rPr>
-        <w:t>development_plans</w:t>
-      </w:r>
-      <w:proofErr w:type="spellEnd"/>
-      <w:r>
-        <w:rPr>
-          <w:szCs w:val="24"/>
-        </w:rPr>
-        <w:t>}}</w:t>
+        <w:t>{{development_plans}}</w:t>
       </w:r>
     </w:p>
     <w:p>
@@ -1125,21 +1019,7 @@
         <w:rPr>
           <w:szCs w:val="24"/>
         </w:rPr>
-        <w:t>{{</w:t>
-      </w:r>
-      <w:proofErr w:type="spellStart"/>
-      <w:r>
-        <w:rPr>
-          <w:szCs w:val="24"/>
-        </w:rPr>
-        <w:t>development.do_and_checks</w:t>
-      </w:r>
-      <w:proofErr w:type="spellEnd"/>
-      <w:r>
-        <w:rPr>
-          <w:szCs w:val="24"/>
-        </w:rPr>
-        <w:t>}}</w:t>
+        <w:t>{{development.do_and_checks}}</w:t>
       </w:r>
     </w:p>
     <w:p>
@@ -1215,23 +1095,7 @@
         <w:rPr>
           <w:szCs w:val="24"/>
         </w:rPr>
-        <w:t>{{</w:t>
-      </w:r>
-      <w:proofErr w:type="spellStart"/>
-      <w:proofErr w:type="gramStart"/>
-      <w:r>
-        <w:rPr>
-          <w:szCs w:val="24"/>
-        </w:rPr>
-        <w:t>development.acts</w:t>
-      </w:r>
-      <w:proofErr w:type="spellEnd"/>
-      <w:proofErr w:type="gramEnd"/>
-      <w:r>
-        <w:rPr>
-          <w:szCs w:val="24"/>
-        </w:rPr>
-        <w:t>}}</w:t>
+        <w:t>{{development.acts}}</w:t>
       </w:r>
     </w:p>
     <w:p>
@@ -1349,23 +1213,7 @@
         <w:rPr>
           <w:szCs w:val="24"/>
         </w:rPr>
-        <w:t>{{</w:t>
-      </w:r>
-      <w:proofErr w:type="spellStart"/>
-      <w:proofErr w:type="gramStart"/>
-      <w:r>
-        <w:rPr>
-          <w:szCs w:val="24"/>
-        </w:rPr>
-        <w:t>development.upstream</w:t>
-      </w:r>
-      <w:proofErr w:type="spellEnd"/>
-      <w:proofErr w:type="gramEnd"/>
-      <w:r>
-        <w:rPr>
-          <w:szCs w:val="24"/>
-        </w:rPr>
-        <w:t>}}</w:t>
+        <w:t>{{development.upstream}}</w:t>
       </w:r>
     </w:p>
     <w:p>
@@ -1438,23 +1286,7 @@
         <w:rPr>
           <w:szCs w:val="24"/>
         </w:rPr>
-        <w:t>{{</w:t>
-      </w:r>
-      <w:proofErr w:type="spellStart"/>
-      <w:proofErr w:type="gramStart"/>
-      <w:r>
-        <w:rPr>
-          <w:szCs w:val="24"/>
-        </w:rPr>
-        <w:t>development.downstream</w:t>
-      </w:r>
-      <w:proofErr w:type="spellEnd"/>
-      <w:proofErr w:type="gramEnd"/>
-      <w:r>
-        <w:rPr>
-          <w:szCs w:val="24"/>
-        </w:rPr>
-        <w:t>}}</w:t>
+        <w:t>{{development.downstream}}</w:t>
       </w:r>
     </w:p>
     <w:p>
@@ -1520,23 +1352,7 @@
         <w:rPr>
           <w:szCs w:val="24"/>
         </w:rPr>
-        <w:t>{{</w:t>
-      </w:r>
-      <w:proofErr w:type="spellStart"/>
-      <w:proofErr w:type="gramStart"/>
-      <w:r>
-        <w:rPr>
-          <w:szCs w:val="24"/>
-        </w:rPr>
-        <w:t>development.other</w:t>
-      </w:r>
-      <w:proofErr w:type="spellEnd"/>
-      <w:proofErr w:type="gramEnd"/>
-      <w:r>
-        <w:rPr>
-          <w:szCs w:val="24"/>
-        </w:rPr>
-        <w:t>}}</w:t>
+        <w:t>{{development.other}}</w:t>
       </w:r>
     </w:p>
     <w:p>
@@ -1594,29 +1410,7 @@
         <w:rPr>
           <w:szCs w:val="24"/>
         </w:rPr>
-        <w:t>{{</w:t>
-      </w:r>
-      <w:proofErr w:type="spellStart"/>
-      <w:proofErr w:type="gramStart"/>
-      <w:r>
-        <w:rPr>
-          <w:szCs w:val="24"/>
-        </w:rPr>
-        <w:t>development.other</w:t>
-      </w:r>
-      <w:proofErr w:type="gramEnd"/>
-      <w:r>
-        <w:rPr>
-          <w:szCs w:val="24"/>
-        </w:rPr>
-        <w:t>_comments</w:t>
-      </w:r>
-      <w:proofErr w:type="spellEnd"/>
-      <w:r>
-        <w:rPr>
-          <w:szCs w:val="24"/>
-        </w:rPr>
-        <w:t>}}</w:t>
+        <w:t>{{development.other_comments}}</w:t>
       </w:r>
       <w:r>
         <w:rPr>
@@ -1658,7 +1452,7 @@
 </file>
 
 <file path=word/endnotes.xml><?xml version="1.0" encoding="utf-8"?>
-<w:endnotes xmlns:wpc="http://schemas.microsoft.com/office/word/2010/wordprocessingCanvas" xmlns:cx="http://schemas.microsoft.com/office/drawing/2014/chartex" xmlns:cx1="http://schemas.microsoft.com/office/drawing/2015/9/8/chartex" xmlns:cx2="http://schemas.microsoft.com/office/drawing/2015/10/21/chartex" xmlns:cx3="http://schemas.microsoft.com/office/drawing/2016/5/9/chartex" xmlns:cx4="http://schemas.microsoft.com/office/drawing/2016/5/10/chartex" xmlns:cx5="http://schemas.microsoft.com/office/drawing/2016/5/11/chartex" xmlns:cx6="http://schemas.microsoft.com/office/drawing/2016/5/12/chartex" xmlns:cx7="http://schemas.microsoft.com/office/drawing/2016/5/13/chartex" xmlns:cx8="http://schemas.microsoft.com/office/drawing/2016/5/14/chartex" xmlns:mc="http://schemas.openxmlformats.org/markup-compatibility/2006" xmlns:aink="http://schemas.microsoft.com/office/drawing/2016/ink" xmlns:am3d="http://schemas.microsoft.com/office/drawing/2017/model3d" xmlns:o="urn:schemas-microsoft-com:office:office" xmlns:oel="http://schemas.microsoft.com/office/2019/extlst" xmlns:r="http://schemas.openxmlformats.org/officeDocument/2006/relationships" xmlns:m="http://schemas.openxmlformats.org/officeDocument/2006/math" xmlns:v="urn:schemas-microsoft-com:vml" xmlns:wp14="http://schemas.microsoft.com/office/word/2010/wordprocessingDrawing" xmlns:wp="http://schemas.openxmlformats.org/drawingml/2006/wordprocessingDrawing" xmlns:w10="urn:schemas-microsoft-com:office:word" xmlns:w="http://schemas.openxmlformats.org/wordprocessingml/2006/main" xmlns:w14="http://schemas.microsoft.com/office/word/2010/wordml" xmlns:w15="http://schemas.microsoft.com/office/word/2012/wordml" xmlns:w16cex="http://schemas.microsoft.com/office/word/2018/wordml/cex" xmlns:w16cid="http://schemas.microsoft.com/office/word/2016/wordml/cid" xmlns:w16="http://schemas.microsoft.com/office/word/2018/wordml" xmlns:w16du="http://schemas.microsoft.com/office/word/2023/wordml/word16du" xmlns:w16sdtdh="http://schemas.microsoft.com/office/word/2020/wordml/sdtdatahash" xmlns:w16se="http://schemas.microsoft.com/office/word/2015/wordml/symex" xmlns:wpg="http://schemas.microsoft.com/office/word/2010/wordprocessingGroup" xmlns:wpi="http://schemas.microsoft.com/office/word/2010/wordprocessingInk" xmlns:wne="http://schemas.microsoft.com/office/word/2006/wordml" xmlns:wps="http://schemas.microsoft.com/office/word/2010/wordprocessingShape" mc:Ignorable="w14 w15 w16se w16cid w16 w16cex w16sdtdh w16du wp14">
+<w:endnotes xmlns:wpc="http://schemas.microsoft.com/office/word/2010/wordprocessingCanvas" xmlns:cx="http://schemas.microsoft.com/office/drawing/2014/chartex" xmlns:cx1="http://schemas.microsoft.com/office/drawing/2015/9/8/chartex" xmlns:cx2="http://schemas.microsoft.com/office/drawing/2015/10/21/chartex" xmlns:cx3="http://schemas.microsoft.com/office/drawing/2016/5/9/chartex" xmlns:cx4="http://schemas.microsoft.com/office/drawing/2016/5/10/chartex" xmlns:cx5="http://schemas.microsoft.com/office/drawing/2016/5/11/chartex" xmlns:cx6="http://schemas.microsoft.com/office/drawing/2016/5/12/chartex" xmlns:cx7="http://schemas.microsoft.com/office/drawing/2016/5/13/chartex" xmlns:cx8="http://schemas.microsoft.com/office/drawing/2016/5/14/chartex" xmlns:mc="http://schemas.openxmlformats.org/markup-compatibility/2006" xmlns:aink="http://schemas.microsoft.com/office/drawing/2016/ink" xmlns:am3d="http://schemas.microsoft.com/office/drawing/2017/model3d" xmlns:o="urn:schemas-microsoft-com:office:office" xmlns:oel="http://schemas.microsoft.com/office/2019/extlst" xmlns:r="http://schemas.openxmlformats.org/officeDocument/2006/relationships" xmlns:m="http://schemas.openxmlformats.org/officeDocument/2006/math" xmlns:v="urn:schemas-microsoft-com:vml" xmlns:wp14="http://schemas.microsoft.com/office/word/2010/wordprocessingDrawing" xmlns:wp="http://schemas.openxmlformats.org/drawingml/2006/wordprocessingDrawing" xmlns:w10="urn:schemas-microsoft-com:office:word" xmlns:w="http://schemas.openxmlformats.org/wordprocessingml/2006/main" xmlns:w14="http://schemas.microsoft.com/office/word/2010/wordml" xmlns:w15="http://schemas.microsoft.com/office/word/2012/wordml" xmlns:w16cex="http://schemas.microsoft.com/office/word/2018/wordml/cex" xmlns:w16cid="http://schemas.microsoft.com/office/word/2016/wordml/cid" xmlns:w16="http://schemas.microsoft.com/office/word/2018/wordml" xmlns:w16sdtdh="http://schemas.microsoft.com/office/word/2020/wordml/sdtdatahash" xmlns:w16se="http://schemas.microsoft.com/office/word/2015/wordml/symex" xmlns:wpg="http://schemas.microsoft.com/office/word/2010/wordprocessingGroup" xmlns:wpi="http://schemas.microsoft.com/office/word/2010/wordprocessingInk" xmlns:wne="http://schemas.microsoft.com/office/word/2006/wordml" xmlns:wps="http://schemas.microsoft.com/office/word/2010/wordprocessingShape" mc:Ignorable="w14 w15 w16se w16cid w16 w16cex w16sdtdh wp14">
   <w:endnote w:type="separator" w:id="-1">
     <w:p>
       <w:r>
@@ -1680,7 +1474,7 @@
 </file>
 
 <file path=word/footer1.xml><?xml version="1.0" encoding="utf-8"?>
-<w:ftr xmlns:wpc="http://schemas.microsoft.com/office/word/2010/wordprocessingCanvas" xmlns:cx="http://schemas.microsoft.com/office/drawing/2014/chartex" xmlns:cx1="http://schemas.microsoft.com/office/drawing/2015/9/8/chartex" xmlns:cx2="http://schemas.microsoft.com/office/drawing/2015/10/21/chartex" xmlns:cx3="http://schemas.microsoft.com/office/drawing/2016/5/9/chartex" xmlns:cx4="http://schemas.microsoft.com/office/drawing/2016/5/10/chartex" xmlns:cx5="http://schemas.microsoft.com/office/drawing/2016/5/11/chartex" xmlns:cx6="http://schemas.microsoft.com/office/drawing/2016/5/12/chartex" xmlns:cx7="http://schemas.microsoft.com/office/drawing/2016/5/13/chartex" xmlns:cx8="http://schemas.microsoft.com/office/drawing/2016/5/14/chartex" xmlns:mc="http://schemas.openxmlformats.org/markup-compatibility/2006" xmlns:aink="http://schemas.microsoft.com/office/drawing/2016/ink" xmlns:am3d="http://schemas.microsoft.com/office/drawing/2017/model3d" xmlns:o="urn:schemas-microsoft-com:office:office" xmlns:oel="http://schemas.microsoft.com/office/2019/extlst" xmlns:r="http://schemas.openxmlformats.org/officeDocument/2006/relationships" xmlns:m="http://schemas.openxmlformats.org/officeDocument/2006/math" xmlns:v="urn:schemas-microsoft-com:vml" xmlns:wp14="http://schemas.microsoft.com/office/word/2010/wordprocessingDrawing" xmlns:wp="http://schemas.openxmlformats.org/drawingml/2006/wordprocessingDrawing" xmlns:w10="urn:schemas-microsoft-com:office:word" xmlns:w="http://schemas.openxmlformats.org/wordprocessingml/2006/main" xmlns:w14="http://schemas.microsoft.com/office/word/2010/wordml" xmlns:w15="http://schemas.microsoft.com/office/word/2012/wordml" xmlns:w16cex="http://schemas.microsoft.com/office/word/2018/wordml/cex" xmlns:w16cid="http://schemas.microsoft.com/office/word/2016/wordml/cid" xmlns:w16="http://schemas.microsoft.com/office/word/2018/wordml" xmlns:w16du="http://schemas.microsoft.com/office/word/2023/wordml/word16du" xmlns:w16sdtdh="http://schemas.microsoft.com/office/word/2020/wordml/sdtdatahash" xmlns:w16se="http://schemas.microsoft.com/office/word/2015/wordml/symex" xmlns:wpg="http://schemas.microsoft.com/office/word/2010/wordprocessingGroup" xmlns:wpi="http://schemas.microsoft.com/office/word/2010/wordprocessingInk" xmlns:wne="http://schemas.microsoft.com/office/word/2006/wordml" xmlns:wps="http://schemas.microsoft.com/office/word/2010/wordprocessingShape" mc:Ignorable="w14 w15 w16se w16cid w16 w16cex w16sdtdh w16du wp14">
+<w:ftr xmlns:wpc="http://schemas.microsoft.com/office/word/2010/wordprocessingCanvas" xmlns:cx="http://schemas.microsoft.com/office/drawing/2014/chartex" xmlns:cx1="http://schemas.microsoft.com/office/drawing/2015/9/8/chartex" xmlns:cx2="http://schemas.microsoft.com/office/drawing/2015/10/21/chartex" xmlns:cx3="http://schemas.microsoft.com/office/drawing/2016/5/9/chartex" xmlns:cx4="http://schemas.microsoft.com/office/drawing/2016/5/10/chartex" xmlns:cx5="http://schemas.microsoft.com/office/drawing/2016/5/11/chartex" xmlns:cx6="http://schemas.microsoft.com/office/drawing/2016/5/12/chartex" xmlns:cx7="http://schemas.microsoft.com/office/drawing/2016/5/13/chartex" xmlns:cx8="http://schemas.microsoft.com/office/drawing/2016/5/14/chartex" xmlns:mc="http://schemas.openxmlformats.org/markup-compatibility/2006" xmlns:aink="http://schemas.microsoft.com/office/drawing/2016/ink" xmlns:am3d="http://schemas.microsoft.com/office/drawing/2017/model3d" xmlns:o="urn:schemas-microsoft-com:office:office" xmlns:oel="http://schemas.microsoft.com/office/2019/extlst" xmlns:r="http://schemas.openxmlformats.org/officeDocument/2006/relationships" xmlns:m="http://schemas.openxmlformats.org/officeDocument/2006/math" xmlns:v="urn:schemas-microsoft-com:vml" xmlns:wp14="http://schemas.microsoft.com/office/word/2010/wordprocessingDrawing" xmlns:wp="http://schemas.openxmlformats.org/drawingml/2006/wordprocessingDrawing" xmlns:w10="urn:schemas-microsoft-com:office:word" xmlns:w="http://schemas.openxmlformats.org/wordprocessingml/2006/main" xmlns:w14="http://schemas.microsoft.com/office/word/2010/wordml" xmlns:w15="http://schemas.microsoft.com/office/word/2012/wordml" xmlns:w16cex="http://schemas.microsoft.com/office/word/2018/wordml/cex" xmlns:w16cid="http://schemas.microsoft.com/office/word/2016/wordml/cid" xmlns:w16="http://schemas.microsoft.com/office/word/2018/wordml" xmlns:w16sdtdh="http://schemas.microsoft.com/office/word/2020/wordml/sdtdatahash" xmlns:w16se="http://schemas.microsoft.com/office/word/2015/wordml/symex" xmlns:wpg="http://schemas.microsoft.com/office/word/2010/wordprocessingGroup" xmlns:wpi="http://schemas.microsoft.com/office/word/2010/wordprocessingInk" xmlns:wne="http://schemas.microsoft.com/office/word/2006/wordml" xmlns:wps="http://schemas.microsoft.com/office/word/2010/wordprocessingShape" mc:Ignorable="w14 w15 w16se w16cid w16 w16cex w16sdtdh wp14">
   <w:sdt>
     <w:sdtPr>
       <w:id w:val="-1169940729"/>
@@ -1737,7 +1531,7 @@
 </file>
 
 <file path=word/footnotes.xml><?xml version="1.0" encoding="utf-8"?>
-<w:footnotes xmlns:wpc="http://schemas.microsoft.com/office/word/2010/wordprocessingCanvas" xmlns:cx="http://schemas.microsoft.com/office/drawing/2014/chartex" xmlns:cx1="http://schemas.microsoft.com/office/drawing/2015/9/8/chartex" xmlns:cx2="http://schemas.microsoft.com/office/drawing/2015/10/21/chartex" xmlns:cx3="http://schemas.microsoft.com/office/drawing/2016/5/9/chartex" xmlns:cx4="http://schemas.microsoft.com/office/drawing/2016/5/10/chartex" xmlns:cx5="http://schemas.microsoft.com/office/drawing/2016/5/11/chartex" xmlns:cx6="http://schemas.microsoft.com/office/drawing/2016/5/12/chartex" xmlns:cx7="http://schemas.microsoft.com/office/drawing/2016/5/13/chartex" xmlns:cx8="http://schemas.microsoft.com/office/drawing/2016/5/14/chartex" xmlns:mc="http://schemas.openxmlformats.org/markup-compatibility/2006" xmlns:aink="http://schemas.microsoft.com/office/drawing/2016/ink" xmlns:am3d="http://schemas.microsoft.com/office/drawing/2017/model3d" xmlns:o="urn:schemas-microsoft-com:office:office" xmlns:oel="http://schemas.microsoft.com/office/2019/extlst" xmlns:r="http://schemas.openxmlformats.org/officeDocument/2006/relationships" xmlns:m="http://schemas.openxmlformats.org/officeDocument/2006/math" xmlns:v="urn:schemas-microsoft-com:vml" xmlns:wp14="http://schemas.microsoft.com/office/word/2010/wordprocessingDrawing" xmlns:wp="http://schemas.openxmlformats.org/drawingml/2006/wordprocessingDrawing" xmlns:w10="urn:schemas-microsoft-com:office:word" xmlns:w="http://schemas.openxmlformats.org/wordprocessingml/2006/main" xmlns:w14="http://schemas.microsoft.com/office/word/2010/wordml" xmlns:w15="http://schemas.microsoft.com/office/word/2012/wordml" xmlns:w16cex="http://schemas.microsoft.com/office/word/2018/wordml/cex" xmlns:w16cid="http://schemas.microsoft.com/office/word/2016/wordml/cid" xmlns:w16="http://schemas.microsoft.com/office/word/2018/wordml" xmlns:w16du="http://schemas.microsoft.com/office/word/2023/wordml/word16du" xmlns:w16sdtdh="http://schemas.microsoft.com/office/word/2020/wordml/sdtdatahash" xmlns:w16se="http://schemas.microsoft.com/office/word/2015/wordml/symex" xmlns:wpg="http://schemas.microsoft.com/office/word/2010/wordprocessingGroup" xmlns:wpi="http://schemas.microsoft.com/office/word/2010/wordprocessingInk" xmlns:wne="http://schemas.microsoft.com/office/word/2006/wordml" xmlns:wps="http://schemas.microsoft.com/office/word/2010/wordprocessingShape" mc:Ignorable="w14 w15 w16se w16cid w16 w16cex w16sdtdh w16du wp14">
+<w:footnotes xmlns:wpc="http://schemas.microsoft.com/office/word/2010/wordprocessingCanvas" xmlns:cx="http://schemas.microsoft.com/office/drawing/2014/chartex" xmlns:cx1="http://schemas.microsoft.com/office/drawing/2015/9/8/chartex" xmlns:cx2="http://schemas.microsoft.com/office/drawing/2015/10/21/chartex" xmlns:cx3="http://schemas.microsoft.com/office/drawing/2016/5/9/chartex" xmlns:cx4="http://schemas.microsoft.com/office/drawing/2016/5/10/chartex" xmlns:cx5="http://schemas.microsoft.com/office/drawing/2016/5/11/chartex" xmlns:cx6="http://schemas.microsoft.com/office/drawing/2016/5/12/chartex" xmlns:cx7="http://schemas.microsoft.com/office/drawing/2016/5/13/chartex" xmlns:cx8="http://schemas.microsoft.com/office/drawing/2016/5/14/chartex" xmlns:mc="http://schemas.openxmlformats.org/markup-compatibility/2006" xmlns:aink="http://schemas.microsoft.com/office/drawing/2016/ink" xmlns:am3d="http://schemas.microsoft.com/office/drawing/2017/model3d" xmlns:o="urn:schemas-microsoft-com:office:office" xmlns:oel="http://schemas.microsoft.com/office/2019/extlst" xmlns:r="http://schemas.openxmlformats.org/officeDocument/2006/relationships" xmlns:m="http://schemas.openxmlformats.org/officeDocument/2006/math" xmlns:v="urn:schemas-microsoft-com:vml" xmlns:wp14="http://schemas.microsoft.com/office/word/2010/wordprocessingDrawing" xmlns:wp="http://schemas.openxmlformats.org/drawingml/2006/wordprocessingDrawing" xmlns:w10="urn:schemas-microsoft-com:office:word" xmlns:w="http://schemas.openxmlformats.org/wordprocessingml/2006/main" xmlns:w14="http://schemas.microsoft.com/office/word/2010/wordml" xmlns:w15="http://schemas.microsoft.com/office/word/2012/wordml" xmlns:w16cex="http://schemas.microsoft.com/office/word/2018/wordml/cex" xmlns:w16cid="http://schemas.microsoft.com/office/word/2016/wordml/cid" xmlns:w16="http://schemas.microsoft.com/office/word/2018/wordml" xmlns:w16sdtdh="http://schemas.microsoft.com/office/word/2020/wordml/sdtdatahash" xmlns:w16se="http://schemas.microsoft.com/office/word/2015/wordml/symex" xmlns:wpg="http://schemas.microsoft.com/office/word/2010/wordprocessingGroup" xmlns:wpi="http://schemas.microsoft.com/office/word/2010/wordprocessingInk" xmlns:wne="http://schemas.microsoft.com/office/word/2006/wordml" xmlns:wps="http://schemas.microsoft.com/office/word/2010/wordprocessingShape" mc:Ignorable="w14 w15 w16se w16cid w16 w16cex w16sdtdh wp14">
   <w:footnote w:type="separator" w:id="-1">
     <w:p>
       <w:r>
@@ -1759,7 +1553,7 @@
 </file>
 
 <file path=word/numbering.xml><?xml version="1.0" encoding="utf-8"?>
-<w:numbering xmlns:wpc="http://schemas.microsoft.com/office/word/2010/wordprocessingCanvas" xmlns:cx="http://schemas.microsoft.com/office/drawing/2014/chartex" xmlns:cx1="http://schemas.microsoft.com/office/drawing/2015/9/8/chartex" xmlns:cx2="http://schemas.microsoft.com/office/drawing/2015/10/21/chartex" xmlns:cx3="http://schemas.microsoft.com/office/drawing/2016/5/9/chartex" xmlns:cx4="http://schemas.microsoft.com/office/drawing/2016/5/10/chartex" xmlns:cx5="http://schemas.microsoft.com/office/drawing/2016/5/11/chartex" xmlns:cx6="http://schemas.microsoft.com/office/drawing/2016/5/12/chartex" xmlns:cx7="http://schemas.microsoft.com/office/drawing/2016/5/13/chartex" xmlns:cx8="http://schemas.microsoft.com/office/drawing/2016/5/14/chartex" xmlns:mc="http://schemas.openxmlformats.org/markup-compatibility/2006" xmlns:aink="http://schemas.microsoft.com/office/drawing/2016/ink" xmlns:am3d="http://schemas.microsoft.com/office/drawing/2017/model3d" xmlns:o="urn:schemas-microsoft-com:office:office" xmlns:oel="http://schemas.microsoft.com/office/2019/extlst" xmlns:r="http://schemas.openxmlformats.org/officeDocument/2006/relationships" xmlns:m="http://schemas.openxmlformats.org/officeDocument/2006/math" xmlns:v="urn:schemas-microsoft-com:vml" xmlns:wp14="http://schemas.microsoft.com/office/word/2010/wordprocessingDrawing" xmlns:wp="http://schemas.openxmlformats.org/drawingml/2006/wordprocessingDrawing" xmlns:w10="urn:schemas-microsoft-com:office:word" xmlns:w="http://schemas.openxmlformats.org/wordprocessingml/2006/main" xmlns:w14="http://schemas.microsoft.com/office/word/2010/wordml" xmlns:w15="http://schemas.microsoft.com/office/word/2012/wordml" xmlns:w16cex="http://schemas.microsoft.com/office/word/2018/wordml/cex" xmlns:w16cid="http://schemas.microsoft.com/office/word/2016/wordml/cid" xmlns:w16="http://schemas.microsoft.com/office/word/2018/wordml" xmlns:w16du="http://schemas.microsoft.com/office/word/2023/wordml/word16du" xmlns:w16sdtdh="http://schemas.microsoft.com/office/word/2020/wordml/sdtdatahash" xmlns:w16se="http://schemas.microsoft.com/office/word/2015/wordml/symex" xmlns:wpg="http://schemas.microsoft.com/office/word/2010/wordprocessingGroup" xmlns:wpi="http://schemas.microsoft.com/office/word/2010/wordprocessingInk" xmlns:wne="http://schemas.microsoft.com/office/word/2006/wordml" xmlns:wps="http://schemas.microsoft.com/office/word/2010/wordprocessingShape" mc:Ignorable="w14 w15 w16se w16cid w16 w16cex w16sdtdh w16du wp14">
+<w:numbering xmlns:wpc="http://schemas.microsoft.com/office/word/2010/wordprocessingCanvas" xmlns:cx="http://schemas.microsoft.com/office/drawing/2014/chartex" xmlns:cx1="http://schemas.microsoft.com/office/drawing/2015/9/8/chartex" xmlns:cx2="http://schemas.microsoft.com/office/drawing/2015/10/21/chartex" xmlns:cx3="http://schemas.microsoft.com/office/drawing/2016/5/9/chartex" xmlns:cx4="http://schemas.microsoft.com/office/drawing/2016/5/10/chartex" xmlns:cx5="http://schemas.microsoft.com/office/drawing/2016/5/11/chartex" xmlns:cx6="http://schemas.microsoft.com/office/drawing/2016/5/12/chartex" xmlns:cx7="http://schemas.microsoft.com/office/drawing/2016/5/13/chartex" xmlns:cx8="http://schemas.microsoft.com/office/drawing/2016/5/14/chartex" xmlns:mc="http://schemas.openxmlformats.org/markup-compatibility/2006" xmlns:aink="http://schemas.microsoft.com/office/drawing/2016/ink" xmlns:am3d="http://schemas.microsoft.com/office/drawing/2017/model3d" xmlns:o="urn:schemas-microsoft-com:office:office" xmlns:oel="http://schemas.microsoft.com/office/2019/extlst" xmlns:r="http://schemas.openxmlformats.org/officeDocument/2006/relationships" xmlns:m="http://schemas.openxmlformats.org/officeDocument/2006/math" xmlns:v="urn:schemas-microsoft-com:vml" xmlns:wp14="http://schemas.microsoft.com/office/word/2010/wordprocessingDrawing" xmlns:wp="http://schemas.openxmlformats.org/drawingml/2006/wordprocessingDrawing" xmlns:w10="urn:schemas-microsoft-com:office:word" xmlns:w="http://schemas.openxmlformats.org/wordprocessingml/2006/main" xmlns:w14="http://schemas.microsoft.com/office/word/2010/wordml" xmlns:w15="http://schemas.microsoft.com/office/word/2012/wordml" xmlns:w16cex="http://schemas.microsoft.com/office/word/2018/wordml/cex" xmlns:w16cid="http://schemas.microsoft.com/office/word/2016/wordml/cid" xmlns:w16="http://schemas.microsoft.com/office/word/2018/wordml" xmlns:w16sdtdh="http://schemas.microsoft.com/office/word/2020/wordml/sdtdatahash" xmlns:w16se="http://schemas.microsoft.com/office/word/2015/wordml/symex" xmlns:wpg="http://schemas.microsoft.com/office/word/2010/wordprocessingGroup" xmlns:wpi="http://schemas.microsoft.com/office/word/2010/wordprocessingInk" xmlns:wne="http://schemas.microsoft.com/office/word/2006/wordml" xmlns:wps="http://schemas.microsoft.com/office/word/2010/wordprocessingShape" mc:Ignorable="w14 w15 w16se w16cid w16 w16cex w16sdtdh wp14">
   <w:abstractNum w:abstractNumId="0" w15:restartNumberingAfterBreak="0">
     <w:nsid w:val="0A2E40CB"/>
     <w:multiLevelType w:val="hybridMultilevel"/>
@@ -6157,7 +5951,7 @@
 </file>
 
 <file path=word/styles.xml><?xml version="1.0" encoding="utf-8"?>
-<w:styles xmlns:mc="http://schemas.openxmlformats.org/markup-compatibility/2006" xmlns:r="http://schemas.openxmlformats.org/officeDocument/2006/relationships" xmlns:w="http://schemas.openxmlformats.org/wordprocessingml/2006/main" xmlns:w14="http://schemas.microsoft.com/office/word/2010/wordml" xmlns:w15="http://schemas.microsoft.com/office/word/2012/wordml" xmlns:w16cex="http://schemas.microsoft.com/office/word/2018/wordml/cex" xmlns:w16cid="http://schemas.microsoft.com/office/word/2016/wordml/cid" xmlns:w16="http://schemas.microsoft.com/office/word/2018/wordml" xmlns:w16du="http://schemas.microsoft.com/office/word/2023/wordml/word16du" xmlns:w16sdtdh="http://schemas.microsoft.com/office/word/2020/wordml/sdtdatahash" xmlns:w16se="http://schemas.microsoft.com/office/word/2015/wordml/symex" mc:Ignorable="w14 w15 w16se w16cid w16 w16cex w16sdtdh w16du">
+<w:styles xmlns:mc="http://schemas.openxmlformats.org/markup-compatibility/2006" xmlns:r="http://schemas.openxmlformats.org/officeDocument/2006/relationships" xmlns:w="http://schemas.openxmlformats.org/wordprocessingml/2006/main" xmlns:w14="http://schemas.microsoft.com/office/word/2010/wordml" xmlns:w15="http://schemas.microsoft.com/office/word/2012/wordml" xmlns:w16cex="http://schemas.microsoft.com/office/word/2018/wordml/cex" xmlns:w16cid="http://schemas.microsoft.com/office/word/2016/wordml/cid" xmlns:w16="http://schemas.microsoft.com/office/word/2018/wordml" xmlns:w16sdtdh="http://schemas.microsoft.com/office/word/2020/wordml/sdtdatahash" xmlns:w16se="http://schemas.microsoft.com/office/word/2015/wordml/symex" mc:Ignorable="w14 w15 w16se w16cid w16 w16cex w16sdtdh">
   <w:docDefaults>
     <w:rPrDefault>
       <w:rPr>

</xml_diff>